<commit_message>
Structured Project: AI 1 Project Proposal DRAFT
</commit_message>
<xml_diff>
--- a/assignments/Structured Project/2022_Semester2_AI1_Proposal.docx
+++ b/assignments/Structured Project/2022_Semester2_AI1_Proposal.docx
@@ -12,30 +12,18 @@
     </w:p>
     <w:p>
       <w:pPr>
-        <w:shd w:val="clear" w:color="auto" w:fill="FFFFFF"/>
-        <w:suppressAutoHyphens w:val="0"/>
-        <w:spacing w:after="240" w:line="240" w:lineRule="auto"/>
-        <w:rPr>
-          <w:rFonts w:ascii="Segoe UI" w:hAnsi="Segoe UI" w:cs="Segoe UI"/>
-          <w:color w:val="24292F"/>
-          <w:kern w:val="0"/>
+        <w:rPr>
           <w:lang w:eastAsia="en-AU"/>
         </w:rPr>
       </w:pPr>
       <w:r>
         <w:rPr>
-          <w:rFonts w:ascii="Segoe UI" w:hAnsi="Segoe UI" w:cs="Segoe UI"/>
-          <w:color w:val="24292F"/>
-          <w:kern w:val="0"/>
           <w:lang w:eastAsia="en-AU"/>
         </w:rPr>
         <w:t xml:space="preserve">You have been tasked to </w:t>
       </w:r>
       <w:r>
         <w:rPr>
-          <w:rFonts w:ascii="Segoe UI" w:hAnsi="Segoe UI" w:cs="Segoe UI"/>
-          <w:color w:val="24292F"/>
-          <w:kern w:val="0"/>
           <w:lang w:eastAsia="en-AU"/>
         </w:rPr>
         <w:t xml:space="preserve">construct a proposal/specification for a project. The topic of your proposal is up to you (although a default is provided below). </w:t>
@@ -66,44 +54,28 @@
           <w:ilvl w:val="0"/>
           <w:numId w:val="5"/>
         </w:numPr>
-        <w:shd w:val="clear" w:color="auto" w:fill="FFFFFF"/>
-        <w:suppressAutoHyphens w:val="0"/>
-        <w:spacing w:after="240" w:line="240" w:lineRule="auto"/>
-        <w:rPr>
-          <w:rFonts w:ascii="Segoe UI" w:hAnsi="Segoe UI" w:cs="Segoe UI"/>
-          <w:color w:val="24292F"/>
-          <w:kern w:val="0"/>
+        <w:rPr>
           <w:lang w:eastAsia="en-AU"/>
         </w:rPr>
       </w:pPr>
-      <w:r>
-        <w:rPr>
-          <w:rFonts w:ascii="Segoe UI" w:hAnsi="Segoe UI" w:cs="Segoe UI"/>
-          <w:color w:val="24292F"/>
-          <w:kern w:val="0"/>
+      <w:bookmarkStart w:id="0" w:name="_Hlk109663958"/>
+      <w:r>
+        <w:rPr>
           <w:lang w:eastAsia="en-AU"/>
         </w:rPr>
-        <w:t xml:space="preserve">A </w:t>
-      </w:r>
-      <w:proofErr w:type="gramStart"/>
-      <w:r>
-        <w:rPr>
-          <w:rFonts w:ascii="Segoe UI" w:hAnsi="Segoe UI" w:cs="Segoe UI"/>
-          <w:color w:val="24292F"/>
-          <w:kern w:val="0"/>
+        <w:t>A high</w:t>
+      </w:r>
+      <w:r>
+        <w:rPr>
           <w:lang w:eastAsia="en-AU"/>
         </w:rPr>
-        <w:t>high level</w:t>
-      </w:r>
-      <w:proofErr w:type="gramEnd"/>
-      <w:r>
-        <w:rPr>
-          <w:rFonts w:ascii="Segoe UI" w:hAnsi="Segoe UI" w:cs="Segoe UI"/>
-          <w:color w:val="24292F"/>
-          <w:kern w:val="0"/>
+        <w:t>-</w:t>
+      </w:r>
+      <w:r>
+        <w:rPr>
           <w:lang w:eastAsia="en-AU"/>
         </w:rPr>
-        <w:t xml:space="preserve"> description of your project</w:t>
+        <w:t>level description of your project</w:t>
       </w:r>
     </w:p>
     <w:p>
@@ -113,24 +85,27 @@
           <w:ilvl w:val="0"/>
           <w:numId w:val="5"/>
         </w:numPr>
-        <w:shd w:val="clear" w:color="auto" w:fill="FFFFFF"/>
-        <w:suppressAutoHyphens w:val="0"/>
-        <w:spacing w:after="240" w:line="240" w:lineRule="auto"/>
-        <w:rPr>
-          <w:rFonts w:ascii="Segoe UI" w:hAnsi="Segoe UI" w:cs="Segoe UI"/>
-          <w:color w:val="24292F"/>
-          <w:kern w:val="0"/>
+        <w:rPr>
           <w:lang w:eastAsia="en-AU"/>
         </w:rPr>
       </w:pPr>
       <w:r>
         <w:rPr>
-          <w:rFonts w:ascii="Segoe UI" w:hAnsi="Segoe UI" w:cs="Segoe UI"/>
-          <w:color w:val="24292F"/>
-          <w:kern w:val="0"/>
           <w:lang w:eastAsia="en-AU"/>
         </w:rPr>
-        <w:t>A description intended audience and use</w:t>
+        <w:t xml:space="preserve">A </w:t>
+      </w:r>
+      <w:r>
+        <w:rPr>
+          <w:lang w:eastAsia="en-AU"/>
+        </w:rPr>
+        <w:t>report</w:t>
+      </w:r>
+      <w:r>
+        <w:rPr>
+          <w:lang w:eastAsia="en-AU"/>
+        </w:rPr>
+        <w:t xml:space="preserve"> intended audience and use</w:t>
       </w:r>
     </w:p>
     <w:p>
@@ -140,53 +115,33 @@
           <w:ilvl w:val="0"/>
           <w:numId w:val="5"/>
         </w:numPr>
-        <w:shd w:val="clear" w:color="auto" w:fill="FFFFFF"/>
-        <w:suppressAutoHyphens w:val="0"/>
-        <w:spacing w:after="240" w:line="240" w:lineRule="auto"/>
-        <w:rPr>
-          <w:rFonts w:ascii="Segoe UI" w:hAnsi="Segoe UI" w:cs="Segoe UI"/>
-          <w:color w:val="24292F"/>
-          <w:kern w:val="0"/>
+        <w:rPr>
           <w:lang w:eastAsia="en-AU"/>
         </w:rPr>
       </w:pPr>
       <w:r>
         <w:rPr>
-          <w:rFonts w:ascii="Segoe UI" w:hAnsi="Segoe UI" w:cs="Segoe UI"/>
-          <w:color w:val="24292F"/>
-          <w:kern w:val="0"/>
           <w:lang w:eastAsia="en-AU"/>
         </w:rPr>
-        <w:t>If your project is</w:t>
-      </w:r>
-      <w:r>
-        <w:rPr>
-          <w:rFonts w:ascii="Segoe UI" w:hAnsi="Segoe UI" w:cs="Segoe UI"/>
-          <w:color w:val="24292F"/>
-          <w:kern w:val="0"/>
+        <w:t>You must include sketches if your project</w:t>
+      </w:r>
+      <w:r>
+        <w:rPr>
           <w:lang w:eastAsia="en-AU"/>
         </w:rPr>
-        <w:t xml:space="preserve"> interactable in digital or physical </w:t>
-      </w:r>
-      <w:proofErr w:type="gramStart"/>
-      <w:r>
-        <w:rPr>
-          <w:rFonts w:ascii="Segoe UI" w:hAnsi="Segoe UI" w:cs="Segoe UI"/>
-          <w:color w:val="24292F"/>
-          <w:kern w:val="0"/>
+        <w:t>/challenges are</w:t>
+      </w:r>
+      <w:r>
+        <w:rPr>
           <w:lang w:eastAsia="en-AU"/>
         </w:rPr>
-        <w:t>space</w:t>
-      </w:r>
-      <w:proofErr w:type="gramEnd"/>
-      <w:r>
-        <w:rPr>
-          <w:rFonts w:ascii="Segoe UI" w:hAnsi="Segoe UI" w:cs="Segoe UI"/>
-          <w:color w:val="24292F"/>
-          <w:kern w:val="0"/>
+        <w:t xml:space="preserve"> interactable in digital or physical space</w:t>
+      </w:r>
+      <w:r>
+        <w:rPr>
           <w:lang w:eastAsia="en-AU"/>
         </w:rPr>
-        <w:t xml:space="preserve"> you must include sketches. </w:t>
+        <w:t xml:space="preserve">. </w:t>
       </w:r>
     </w:p>
     <w:p>
@@ -196,24 +151,21 @@
           <w:ilvl w:val="1"/>
           <w:numId w:val="5"/>
         </w:numPr>
-        <w:shd w:val="clear" w:color="auto" w:fill="FFFFFF"/>
-        <w:suppressAutoHyphens w:val="0"/>
-        <w:spacing w:after="240" w:line="240" w:lineRule="auto"/>
-        <w:rPr>
-          <w:rFonts w:ascii="Segoe UI" w:hAnsi="Segoe UI" w:cs="Segoe UI"/>
-          <w:color w:val="24292F"/>
-          <w:kern w:val="0"/>
+        <w:rPr>
           <w:lang w:eastAsia="en-AU"/>
         </w:rPr>
       </w:pPr>
       <w:r>
         <w:rPr>
-          <w:rFonts w:ascii="Segoe UI" w:hAnsi="Segoe UI" w:cs="Segoe UI"/>
-          <w:color w:val="24292F"/>
-          <w:kern w:val="0"/>
           <w:lang w:eastAsia="en-AU"/>
         </w:rPr>
-        <w:t>Sketches will imply how a product will look like when it is finished</w:t>
+        <w:t xml:space="preserve">Sketches will imply how a product </w:t>
+      </w:r>
+      <w:r>
+        <w:rPr>
+          <w:lang w:eastAsia="en-AU"/>
+        </w:rPr>
+        <w:t>be framed or look like when it is released</w:t>
       </w:r>
     </w:p>
     <w:p>
@@ -223,24 +175,21 @@
           <w:ilvl w:val="1"/>
           <w:numId w:val="5"/>
         </w:numPr>
-        <w:shd w:val="clear" w:color="auto" w:fill="FFFFFF"/>
-        <w:suppressAutoHyphens w:val="0"/>
-        <w:spacing w:after="240" w:line="240" w:lineRule="auto"/>
-        <w:rPr>
-          <w:rFonts w:ascii="Segoe UI" w:hAnsi="Segoe UI" w:cs="Segoe UI"/>
-          <w:color w:val="24292F"/>
-          <w:kern w:val="0"/>
+        <w:rPr>
           <w:lang w:eastAsia="en-AU"/>
         </w:rPr>
       </w:pPr>
       <w:r>
         <w:rPr>
-          <w:rFonts w:ascii="Segoe UI" w:hAnsi="Segoe UI" w:cs="Segoe UI"/>
-          <w:color w:val="24292F"/>
-          <w:kern w:val="0"/>
           <w:lang w:eastAsia="en-AU"/>
         </w:rPr>
-        <w:t>How it is used</w:t>
+        <w:t xml:space="preserve">How </w:t>
+      </w:r>
+      <w:r>
+        <w:rPr>
+          <w:lang w:eastAsia="en-AU"/>
+        </w:rPr>
+        <w:t>it is expected to be solved</w:t>
       </w:r>
     </w:p>
     <w:p>
@@ -250,24 +199,15 @@
           <w:ilvl w:val="1"/>
           <w:numId w:val="5"/>
         </w:numPr>
-        <w:shd w:val="clear" w:color="auto" w:fill="FFFFFF"/>
-        <w:suppressAutoHyphens w:val="0"/>
-        <w:spacing w:after="240" w:line="240" w:lineRule="auto"/>
-        <w:rPr>
-          <w:rFonts w:ascii="Segoe UI" w:hAnsi="Segoe UI" w:cs="Segoe UI"/>
-          <w:color w:val="24292F"/>
-          <w:kern w:val="0"/>
+        <w:rPr>
           <w:lang w:eastAsia="en-AU"/>
         </w:rPr>
       </w:pPr>
       <w:r>
         <w:rPr>
-          <w:rFonts w:ascii="Segoe UI" w:hAnsi="Segoe UI" w:cs="Segoe UI"/>
-          <w:color w:val="24292F"/>
-          <w:kern w:val="0"/>
           <w:lang w:eastAsia="en-AU"/>
         </w:rPr>
-        <w:t>How it is put together (if applicable)</w:t>
+        <w:t xml:space="preserve">How it interlinks with your whole system. </w:t>
       </w:r>
     </w:p>
     <w:p>
@@ -277,24 +217,27 @@
           <w:ilvl w:val="0"/>
           <w:numId w:val="5"/>
         </w:numPr>
-        <w:shd w:val="clear" w:color="auto" w:fill="FFFFFF"/>
-        <w:suppressAutoHyphens w:val="0"/>
-        <w:spacing w:after="240" w:line="240" w:lineRule="auto"/>
-        <w:rPr>
-          <w:rFonts w:ascii="Segoe UI" w:hAnsi="Segoe UI" w:cs="Segoe UI"/>
-          <w:color w:val="24292F"/>
-          <w:kern w:val="0"/>
+        <w:rPr>
           <w:lang w:eastAsia="en-AU"/>
         </w:rPr>
       </w:pPr>
       <w:r>
         <w:rPr>
-          <w:rFonts w:ascii="Segoe UI" w:hAnsi="Segoe UI" w:cs="Segoe UI"/>
-          <w:color w:val="24292F"/>
-          <w:kern w:val="0"/>
           <w:lang w:eastAsia="en-AU"/>
         </w:rPr>
-        <w:t xml:space="preserve">Lightweight process diagramming (boxes and arrows) of how the key parts of your project will work. </w:t>
+        <w:t xml:space="preserve">Lightweight process diagramming (boxes and arrows) of how the </w:t>
+      </w:r>
+      <w:r>
+        <w:rPr>
+          <w:lang w:eastAsia="en-AU"/>
+        </w:rPr>
+        <w:t>critical</w:t>
+      </w:r>
+      <w:r>
+        <w:rPr>
+          <w:lang w:eastAsia="en-AU"/>
+        </w:rPr>
+        <w:t xml:space="preserve"> parts of your project will work </w:t>
       </w:r>
     </w:p>
     <w:p>
@@ -304,235 +247,23 @@
           <w:ilvl w:val="0"/>
           <w:numId w:val="5"/>
         </w:numPr>
-        <w:shd w:val="clear" w:color="auto" w:fill="FFFFFF"/>
-        <w:suppressAutoHyphens w:val="0"/>
-        <w:spacing w:after="240" w:line="240" w:lineRule="auto"/>
-        <w:rPr>
-          <w:rFonts w:ascii="Segoe UI" w:hAnsi="Segoe UI" w:cs="Segoe UI"/>
-          <w:color w:val="24292F"/>
-          <w:kern w:val="0"/>
+        <w:rPr>
           <w:lang w:eastAsia="en-AU"/>
         </w:rPr>
       </w:pPr>
       <w:r>
         <w:rPr>
-          <w:rFonts w:ascii="Segoe UI" w:hAnsi="Segoe UI" w:cs="Segoe UI"/>
-          <w:color w:val="24292F"/>
-          <w:kern w:val="0"/>
           <w:lang w:eastAsia="en-AU"/>
         </w:rPr>
         <w:t>Project Story</w:t>
       </w:r>
       <w:r>
         <w:rPr>
-          <w:rFonts w:ascii="Segoe UI" w:hAnsi="Segoe UI" w:cs="Segoe UI"/>
-          <w:color w:val="24292F"/>
-          <w:kern w:val="0"/>
           <w:lang w:eastAsia="en-AU"/>
         </w:rPr>
         <w:t xml:space="preserve"> Cards of your project</w:t>
       </w:r>
     </w:p>
-    <w:p>
-      <w:pPr>
-        <w:pStyle w:val="ListParagraph"/>
-        <w:numPr>
-          <w:ilvl w:val="1"/>
-          <w:numId w:val="5"/>
-        </w:numPr>
-        <w:shd w:val="clear" w:color="auto" w:fill="FFFFFF"/>
-        <w:suppressAutoHyphens w:val="0"/>
-        <w:spacing w:after="240" w:line="240" w:lineRule="auto"/>
-        <w:rPr>
-          <w:rFonts w:ascii="Segoe UI" w:hAnsi="Segoe UI" w:cs="Segoe UI"/>
-          <w:color w:val="24292F"/>
-          <w:kern w:val="0"/>
-          <w:lang w:eastAsia="en-AU"/>
-        </w:rPr>
-      </w:pPr>
-      <w:r>
-        <w:rPr>
-          <w:rFonts w:ascii="Segoe UI" w:hAnsi="Segoe UI" w:cs="Segoe UI"/>
-          <w:color w:val="24292F"/>
-          <w:kern w:val="0"/>
-          <w:lang w:eastAsia="en-AU"/>
-        </w:rPr>
-        <w:t>Story Cards should be quoted for Must | Should | Could have</w:t>
-      </w:r>
-    </w:p>
-    <w:p>
-      <w:pPr>
-        <w:pStyle w:val="ListParagraph"/>
-        <w:numPr>
-          <w:ilvl w:val="1"/>
-          <w:numId w:val="5"/>
-        </w:numPr>
-        <w:shd w:val="clear" w:color="auto" w:fill="FFFFFF"/>
-        <w:suppressAutoHyphens w:val="0"/>
-        <w:spacing w:after="240" w:line="240" w:lineRule="auto"/>
-        <w:rPr>
-          <w:rFonts w:ascii="Segoe UI" w:hAnsi="Segoe UI" w:cs="Segoe UI"/>
-          <w:color w:val="24292F"/>
-          <w:kern w:val="0"/>
-          <w:lang w:eastAsia="en-AU"/>
-        </w:rPr>
-      </w:pPr>
-      <w:r>
-        <w:rPr>
-          <w:rFonts w:ascii="Segoe UI" w:hAnsi="Segoe UI" w:cs="Segoe UI"/>
-          <w:color w:val="24292F"/>
-          <w:kern w:val="0"/>
-          <w:lang w:eastAsia="en-AU"/>
-        </w:rPr>
-        <w:t>You do not have to quote time to complete or complexity</w:t>
-      </w:r>
-    </w:p>
-    <w:p>
-      <w:pPr>
-        <w:pStyle w:val="Heading2"/>
-      </w:pPr>
-      <w:r>
-        <w:t>Project Proposal</w:t>
-      </w:r>
-    </w:p>
-    <w:p>
-      <w:pPr>
-        <w:rPr>
-          <w:lang w:eastAsia="en-AU"/>
-        </w:rPr>
-      </w:pPr>
-      <w:r>
-        <w:rPr>
-          <w:lang w:eastAsia="en-AU"/>
-        </w:rPr>
-        <w:t xml:space="preserve">You can choose to build any project. </w:t>
-      </w:r>
-      <w:proofErr w:type="gramStart"/>
-      <w:r>
-        <w:rPr>
-          <w:lang w:eastAsia="en-AU"/>
-        </w:rPr>
-        <w:t>However</w:t>
-      </w:r>
-      <w:proofErr w:type="gramEnd"/>
-      <w:r>
-        <w:rPr>
-          <w:lang w:eastAsia="en-AU"/>
-        </w:rPr>
-        <w:t xml:space="preserve"> you are greatly restricted on time and </w:t>
-      </w:r>
-      <w:proofErr w:type="spellStart"/>
-      <w:r>
-        <w:rPr>
-          <w:lang w:eastAsia="en-AU"/>
-        </w:rPr>
-        <w:t>resaources</w:t>
-      </w:r>
-      <w:proofErr w:type="spellEnd"/>
-      <w:r>
-        <w:rPr>
-          <w:lang w:eastAsia="en-AU"/>
-        </w:rPr>
-        <w:t>. Resources may be able to be acquired but due to covid/</w:t>
-      </w:r>
-      <w:proofErr w:type="gramStart"/>
-      <w:r>
-        <w:rPr>
-          <w:lang w:eastAsia="en-AU"/>
-        </w:rPr>
-        <w:t>global-shortages</w:t>
-      </w:r>
-      <w:proofErr w:type="gramEnd"/>
-      <w:r>
-        <w:rPr>
-          <w:lang w:eastAsia="en-AU"/>
-        </w:rPr>
-        <w:t xml:space="preserve">/etc., this is not </w:t>
-      </w:r>
-      <w:proofErr w:type="spellStart"/>
-      <w:r>
-        <w:rPr>
-          <w:lang w:eastAsia="en-AU"/>
-        </w:rPr>
-        <w:t>depentable</w:t>
-      </w:r>
-      <w:proofErr w:type="spellEnd"/>
-      <w:r>
-        <w:rPr>
-          <w:lang w:eastAsia="en-AU"/>
-        </w:rPr>
-        <w:t xml:space="preserve">. </w:t>
-      </w:r>
-      <w:r>
-        <w:rPr>
-          <w:lang w:eastAsia="en-AU"/>
-        </w:rPr>
-        <w:t xml:space="preserve">Time is limited, as semester finishes </w:t>
-      </w:r>
-      <w:proofErr w:type="gramStart"/>
-      <w:r>
-        <w:rPr>
-          <w:lang w:eastAsia="en-AU"/>
-        </w:rPr>
-        <w:t>early</w:t>
-      </w:r>
-      <w:proofErr w:type="gramEnd"/>
-      <w:r>
-        <w:rPr>
-          <w:lang w:eastAsia="en-AU"/>
-        </w:rPr>
-        <w:t xml:space="preserve"> and we have 3 hours 40 minutes each week. </w:t>
-      </w:r>
-    </w:p>
-    <w:p>
-      <w:pPr>
-        <w:rPr>
-          <w:lang w:eastAsia="en-AU"/>
-        </w:rPr>
-      </w:pPr>
-    </w:p>
-    <w:p>
-      <w:pPr>
-        <w:rPr>
-          <w:lang w:eastAsia="en-AU"/>
-        </w:rPr>
-      </w:pPr>
-      <w:r>
-        <w:rPr>
-          <w:lang w:eastAsia="en-AU"/>
-        </w:rPr>
-        <w:t xml:space="preserve">The default example for this project is: </w:t>
-      </w:r>
-    </w:p>
-    <w:p>
-      <w:pPr>
-        <w:rPr>
-          <w:lang w:eastAsia="en-AU"/>
-        </w:rPr>
-      </w:pPr>
-    </w:p>
-    <w:p>
-      <w:pPr>
-        <w:pStyle w:val="Heading2"/>
-      </w:pPr>
-      <w:r>
-        <w:t>Submission Guide</w:t>
-      </w:r>
-    </w:p>
-    <w:p>
-      <w:pPr>
-        <w:pStyle w:val="Heading3"/>
-      </w:pPr>
-      <w:r>
-        <w:t>Learning tasks</w:t>
-      </w:r>
-    </w:p>
-    <w:p>
-      <w:r>
-        <w:t xml:space="preserve">At the minimum: </w:t>
-      </w:r>
-    </w:p>
-    <w:p/>
     <w:p>
       <w:pPr>
         <w:pStyle w:val="ListParagraph"/>
@@ -540,17 +271,15 @@
           <w:ilvl w:val="0"/>
           <w:numId w:val="5"/>
         </w:numPr>
-      </w:pPr>
-      <w:r>
-        <w:t xml:space="preserve">A specification </w:t>
-      </w:r>
-      <w:proofErr w:type="gramStart"/>
-      <w:r>
-        <w:t>document</w:t>
-      </w:r>
-      <w:proofErr w:type="gramEnd"/>
-      <w:r>
-        <w:t xml:space="preserve"> </w:t>
+        <w:rPr>
+          <w:lang w:eastAsia="en-AU"/>
+        </w:rPr>
+      </w:pPr>
+      <w:r>
+        <w:rPr>
+          <w:lang w:eastAsia="en-AU"/>
+        </w:rPr>
+        <w:t>Story Cards should be quoted for Must | Should | Could have</w:t>
       </w:r>
     </w:p>
     <w:p>
@@ -560,19 +289,245 @@
           <w:ilvl w:val="0"/>
           <w:numId w:val="5"/>
         </w:numPr>
-      </w:pPr>
-      <w:r>
-        <w:t>Feel free to add anything else you want</w:t>
+        <w:rPr>
+          <w:lang w:eastAsia="en-AU"/>
+        </w:rPr>
+      </w:pPr>
+      <w:r>
+        <w:rPr>
+          <w:lang w:eastAsia="en-AU"/>
+        </w:rPr>
+        <w:t>You do not have to quote time to complete or complexity</w:t>
+      </w:r>
+    </w:p>
+    <w:bookmarkEnd w:id="0"/>
+    <w:p>
+      <w:pPr>
+        <w:pStyle w:val="Heading2"/>
+      </w:pPr>
+      <w:r>
+        <w:t>Project Proposal</w:t>
       </w:r>
     </w:p>
     <w:p>
       <w:pPr>
+        <w:rPr>
+          <w:lang w:eastAsia="en-AU"/>
+        </w:rPr>
+      </w:pPr>
+      <w:r>
+        <w:rPr>
+          <w:lang w:eastAsia="en-AU"/>
+        </w:rPr>
+        <w:t>You can choose to build any project. However</w:t>
+      </w:r>
+      <w:r>
+        <w:rPr>
+          <w:lang w:eastAsia="en-AU"/>
+        </w:rPr>
+        <w:t>,</w:t>
+      </w:r>
+      <w:r>
+        <w:rPr>
+          <w:lang w:eastAsia="en-AU"/>
+        </w:rPr>
+        <w:t xml:space="preserve"> you are greatly restricted on time and resources. Resources may be able to be acquired</w:t>
+      </w:r>
+      <w:r>
+        <w:rPr>
+          <w:lang w:eastAsia="en-AU"/>
+        </w:rPr>
+        <w:t>,</w:t>
+      </w:r>
+      <w:r>
+        <w:rPr>
+          <w:lang w:eastAsia="en-AU"/>
+        </w:rPr>
+        <w:t xml:space="preserve"> but due to covid/</w:t>
+      </w:r>
+      <w:r>
+        <w:rPr>
+          <w:lang w:eastAsia="en-AU"/>
+        </w:rPr>
+        <w:t>global shortages</w:t>
+      </w:r>
+      <w:r>
+        <w:rPr>
+          <w:lang w:eastAsia="en-AU"/>
+        </w:rPr>
+        <w:t>/etc., this is not depen</w:t>
+      </w:r>
+      <w:r>
+        <w:rPr>
+          <w:lang w:eastAsia="en-AU"/>
+        </w:rPr>
+        <w:t>d</w:t>
+      </w:r>
+      <w:r>
+        <w:rPr>
+          <w:lang w:eastAsia="en-AU"/>
+        </w:rPr>
+        <w:t xml:space="preserve">able. </w:t>
+      </w:r>
+      <w:r>
+        <w:rPr>
+          <w:lang w:eastAsia="en-AU"/>
+        </w:rPr>
+        <w:t xml:space="preserve">Time is limited, as semester finishes </w:t>
+      </w:r>
+      <w:r>
+        <w:rPr>
+          <w:lang w:eastAsia="en-AU"/>
+        </w:rPr>
+        <w:t>early,</w:t>
+      </w:r>
+      <w:r>
+        <w:rPr>
+          <w:lang w:eastAsia="en-AU"/>
+        </w:rPr>
+        <w:t xml:space="preserve"> and we have 3 hours 40 minutes each week. </w:t>
+      </w:r>
+    </w:p>
+    <w:p>
+      <w:pPr>
+        <w:rPr>
+          <w:lang w:eastAsia="en-AU"/>
+        </w:rPr>
+      </w:pPr>
+    </w:p>
+    <w:p>
+      <w:pPr>
+        <w:rPr>
+          <w:lang w:eastAsia="en-AU"/>
+        </w:rPr>
+      </w:pPr>
+      <w:r>
+        <w:rPr>
+          <w:lang w:eastAsia="en-AU"/>
+        </w:rPr>
+        <w:t xml:space="preserve">The default project is to construct an alternative reality game (ARG) combined with a capture the flag (CTF) to make something between an ARG and a scavenger hunt. Your project must contain multiple challenges that require programming to solve but can also allow for puzzles or riddles that don’t. Eventually your ARG/CTF/Scavenger-hunt will be deployed on </w:t>
+      </w:r>
+      <w:proofErr w:type="spellStart"/>
+      <w:r>
+        <w:rPr>
+          <w:lang w:eastAsia="en-AU"/>
+        </w:rPr>
+        <w:t>CTFd</w:t>
+      </w:r>
+      <w:proofErr w:type="spellEnd"/>
+      <w:r>
+        <w:rPr>
+          <w:lang w:eastAsia="en-AU"/>
+        </w:rPr>
+        <w:t xml:space="preserve"> (</w:t>
+      </w:r>
+      <w:proofErr w:type="spellStart"/>
+      <w:proofErr w:type="gramStart"/>
+      <w:r>
+        <w:rPr>
+          <w:lang w:eastAsia="en-AU"/>
+        </w:rPr>
+        <w:t>cbrc.ctfd</w:t>
+      </w:r>
+      <w:proofErr w:type="spellEnd"/>
+      <w:proofErr w:type="gramEnd"/>
+      <w:r>
+        <w:rPr>
+          <w:lang w:eastAsia="en-AU"/>
+        </w:rPr>
+        <w:t xml:space="preserve">). </w:t>
+      </w:r>
+    </w:p>
+    <w:p>
+      <w:pPr>
+        <w:rPr>
+          <w:lang w:eastAsia="en-AU"/>
+        </w:rPr>
+      </w:pPr>
+    </w:p>
+    <w:p>
+      <w:pPr>
+        <w:rPr>
+          <w:lang w:eastAsia="en-AU"/>
+        </w:rPr>
+      </w:pPr>
+      <w:r>
+        <w:rPr>
+          <w:lang w:eastAsia="en-AU"/>
+        </w:rPr>
+        <w:t xml:space="preserve">You may negotiate a deviation from the default with your classroom teacher. </w:t>
+      </w:r>
+    </w:p>
+    <w:p>
+      <w:pPr>
+        <w:rPr>
+          <w:lang w:eastAsia="en-AU"/>
+        </w:rPr>
+      </w:pPr>
+    </w:p>
+    <w:p>
+      <w:pPr>
+        <w:rPr>
+          <w:lang w:eastAsia="en-AU"/>
+        </w:rPr>
+      </w:pPr>
+    </w:p>
+    <w:p>
+      <w:pPr>
+        <w:rPr>
+          <w:lang w:eastAsia="en-AU"/>
+        </w:rPr>
+      </w:pPr>
+    </w:p>
+    <w:p>
+      <w:pPr>
+        <w:rPr>
+          <w:lang w:eastAsia="en-AU"/>
+        </w:rPr>
+      </w:pPr>
+    </w:p>
+    <w:p>
+      <w:pPr>
+        <w:suppressAutoHyphens w:val="0"/>
+        <w:spacing w:after="160" w:line="259" w:lineRule="auto"/>
+        <w:rPr>
+          <w:rFonts w:ascii="Segoe UI" w:hAnsi="Segoe UI" w:cs="Segoe UI"/>
+          <w:b/>
+          <w:bCs/>
+          <w:color w:val="24292F"/>
+          <w:kern w:val="0"/>
+          <w:sz w:val="30"/>
+          <w:szCs w:val="30"/>
+          <w:lang w:eastAsia="en-AU"/>
+        </w:rPr>
+      </w:pPr>
+      <w:r>
+        <w:br w:type="page"/>
+      </w:r>
+    </w:p>
+    <w:p>
+      <w:pPr>
+        <w:pStyle w:val="Heading2"/>
+      </w:pPr>
+      <w:r>
+        <w:lastRenderedPageBreak/>
+        <w:t>Submission Guide</w:t>
+      </w:r>
+    </w:p>
+    <w:p>
+      <w:pPr>
         <w:pStyle w:val="Heading3"/>
       </w:pPr>
       <w:r>
-        <w:t>Learning deliverables</w:t>
+        <w:t>Learning tasks</w:t>
       </w:r>
     </w:p>
+    <w:p>
+      <w:r>
+        <w:t xml:space="preserve">At the minimum: </w:t>
+      </w:r>
+    </w:p>
+    <w:p/>
     <w:p>
       <w:pPr>
         <w:pStyle w:val="ListParagraph"/>
@@ -582,7 +537,15 @@
         </w:numPr>
       </w:pPr>
       <w:r>
-        <w:t xml:space="preserve">A short description of your project. </w:t>
+        <w:t xml:space="preserve">A specification </w:t>
+      </w:r>
+      <w:proofErr w:type="gramStart"/>
+      <w:r>
+        <w:t>document</w:t>
+      </w:r>
+      <w:proofErr w:type="gramEnd"/>
+      <w:r>
+        <w:t xml:space="preserve"> </w:t>
       </w:r>
     </w:p>
     <w:p>
@@ -594,15 +557,15 @@
         </w:numPr>
       </w:pPr>
       <w:r>
-        <w:t xml:space="preserve">A description of the </w:t>
-      </w:r>
-      <w:proofErr w:type="spellStart"/>
-      <w:r>
-        <w:t>intendence</w:t>
-      </w:r>
-      <w:proofErr w:type="spellEnd"/>
-      <w:r>
-        <w:t xml:space="preserve"> audience and use</w:t>
+        <w:t>Feel free to add anything else you want</w:t>
+      </w:r>
+    </w:p>
+    <w:p>
+      <w:pPr>
+        <w:pStyle w:val="Heading3"/>
+      </w:pPr>
+      <w:r>
+        <w:t>Learning deliverables</w:t>
       </w:r>
     </w:p>
     <w:p>
@@ -610,17 +573,11 @@
         <w:pStyle w:val="ListParagraph"/>
         <w:numPr>
           <w:ilvl w:val="0"/>
-          <w:numId w:val="6"/>
+          <w:numId w:val="7"/>
         </w:numPr>
       </w:pPr>
       <w:r>
-        <w:t>Sketches</w:t>
-      </w:r>
-      <w:r>
-        <w:t>/</w:t>
-      </w:r>
-      <w:r>
-        <w:t>Process diagramming</w:t>
+        <w:t xml:space="preserve">A short description of your project. </w:t>
       </w:r>
     </w:p>
     <w:p>
@@ -628,7 +585,43 @@
         <w:pStyle w:val="ListParagraph"/>
         <w:numPr>
           <w:ilvl w:val="0"/>
-          <w:numId w:val="6"/>
+          <w:numId w:val="7"/>
+        </w:numPr>
+      </w:pPr>
+      <w:r>
+        <w:t xml:space="preserve">A description of the </w:t>
+      </w:r>
+      <w:r>
+        <w:t>indented</w:t>
+      </w:r>
+      <w:r>
+        <w:t xml:space="preserve"> audience and use</w:t>
+      </w:r>
+    </w:p>
+    <w:p>
+      <w:pPr>
+        <w:pStyle w:val="ListParagraph"/>
+        <w:numPr>
+          <w:ilvl w:val="0"/>
+          <w:numId w:val="7"/>
+        </w:numPr>
+      </w:pPr>
+      <w:r>
+        <w:t>Sketches</w:t>
+      </w:r>
+      <w:r>
+        <w:t>/</w:t>
+      </w:r>
+      <w:r>
+        <w:t>Process diagramming</w:t>
+      </w:r>
+    </w:p>
+    <w:p>
+      <w:pPr>
+        <w:pStyle w:val="ListParagraph"/>
+        <w:numPr>
+          <w:ilvl w:val="0"/>
+          <w:numId w:val="7"/>
         </w:numPr>
       </w:pPr>
       <w:r>
@@ -1147,7 +1140,37 @@
           </w:tcPr>
           <w:p>
             <w:r>
-              <w:t>Task description</w:t>
+              <w:t xml:space="preserve">You have provided </w:t>
+            </w:r>
+            <w:r>
+              <w:rPr>
+                <w:b/>
+                <w:bCs/>
+              </w:rPr>
+              <w:t>evidence of producing project descriptions</w:t>
+            </w:r>
+            <w:r>
+              <w:t xml:space="preserve">. The project descriptions appear to be </w:t>
+            </w:r>
+            <w:r>
+              <w:rPr>
+                <w:b/>
+                <w:bCs/>
+              </w:rPr>
+              <w:t>a serious attempt</w:t>
+            </w:r>
+            <w:r>
+              <w:t xml:space="preserve"> and look like they meet the overall goals of </w:t>
+            </w:r>
+            <w:r>
+              <w:rPr>
+                <w:b/>
+                <w:bCs/>
+              </w:rPr>
+              <w:t>rigour and suitability</w:t>
+            </w:r>
+            <w:r>
+              <w:t xml:space="preserve">. </w:t>
             </w:r>
           </w:p>
           <w:p/>
@@ -1156,17 +1179,15 @@
               <w:pStyle w:val="ListParagraph"/>
               <w:numPr>
                 <w:ilvl w:val="0"/>
-                <w:numId w:val="7"/>
+                <w:numId w:val="8"/>
               </w:numPr>
             </w:pPr>
             <w:r>
               <w:t xml:space="preserve">A </w:t>
             </w:r>
-            <w:proofErr w:type="gramStart"/>
-            <w:r>
-              <w:t>high level</w:t>
-            </w:r>
-            <w:proofErr w:type="gramEnd"/>
+            <w:r>
+              <w:t>high-level</w:t>
+            </w:r>
             <w:r>
               <w:t xml:space="preserve"> description of the project</w:t>
             </w:r>
@@ -1176,23 +1197,19 @@
               <w:pStyle w:val="ListParagraph"/>
               <w:numPr>
                 <w:ilvl w:val="0"/>
-                <w:numId w:val="7"/>
+                <w:numId w:val="8"/>
               </w:numPr>
             </w:pPr>
             <w:r>
               <w:t xml:space="preserve">A </w:t>
             </w:r>
-            <w:proofErr w:type="spellStart"/>
-            <w:r>
-              <w:t>decription</w:t>
-            </w:r>
-            <w:proofErr w:type="spellEnd"/>
+            <w:r>
+              <w:t>description</w:t>
+            </w:r>
             <w:r>
               <w:t xml:space="preserve"> of who will use your product and how it will be used or why your system exists and how it works. </w:t>
             </w:r>
           </w:p>
-          <w:p/>
-          <w:p/>
           <w:p/>
           <w:p>
             <w:r>
@@ -1205,7 +1222,7 @@
               <w:pStyle w:val="ListParagraph"/>
               <w:numPr>
                 <w:ilvl w:val="0"/>
-                <w:numId w:val="7"/>
+                <w:numId w:val="8"/>
               </w:numPr>
             </w:pPr>
             <w:r>
@@ -1230,7 +1247,7 @@
               <w:pStyle w:val="ListParagraph"/>
               <w:numPr>
                 <w:ilvl w:val="0"/>
-                <w:numId w:val="7"/>
+                <w:numId w:val="8"/>
               </w:numPr>
             </w:pPr>
             <w:r>
@@ -1261,7 +1278,7 @@
               <w:pStyle w:val="ListParagraph"/>
               <w:numPr>
                 <w:ilvl w:val="0"/>
-                <w:numId w:val="7"/>
+                <w:numId w:val="8"/>
               </w:numPr>
             </w:pPr>
             <w:r>
@@ -1419,15 +1436,7 @@
               <w:jc w:val="center"/>
             </w:pPr>
             <w:r>
-              <w:t>A x2</w:t>
-            </w:r>
-          </w:p>
-          <w:p>
-            <w:pPr>
-              <w:jc w:val="center"/>
-            </w:pPr>
-            <w:r>
-              <w:t>T x1</w:t>
+              <w:t>-</w:t>
             </w:r>
           </w:p>
         </w:tc>
@@ -1457,17 +1466,13 @@
               </w:rPr>
             </w:pPr>
             <w:r>
-              <w:t>A __/</w:t>
-            </w:r>
-            <w:r>
-              <w:t xml:space="preserve"> XX</w:t>
-            </w:r>
-            <w:r>
-              <w:br/>
-              <w:t>T __/</w:t>
-            </w:r>
-            <w:r>
-              <w:t xml:space="preserve"> XX</w:t>
+              <w:t>__/</w:t>
+            </w:r>
+            <w:r>
+              <w:t xml:space="preserve"> </w:t>
+            </w:r>
+            <w:r>
+              <w:t xml:space="preserve"> 4</w:t>
             </w:r>
           </w:p>
         </w:tc>
@@ -1511,7 +1516,7 @@
           </w:p>
           <w:p>
             <w:r>
-              <w:t>(individual |group)</w:t>
+              <w:t>(individual)</w:t>
             </w:r>
           </w:p>
         </w:tc>
@@ -1534,7 +1539,33 @@
           </w:tcPr>
           <w:p>
             <w:r>
-              <w:t>Task description</w:t>
+              <w:t xml:space="preserve">You have submitted relevant </w:t>
+            </w:r>
+            <w:r>
+              <w:rPr>
+                <w:b/>
+                <w:bCs/>
+              </w:rPr>
+              <w:t xml:space="preserve">lightweight prototypes and/or models </w:t>
+            </w:r>
+            <w:r>
+              <w:t xml:space="preserve">of your system or solution. </w:t>
+            </w:r>
+          </w:p>
+          <w:p/>
+          <w:p>
+            <w:r>
+              <w:t xml:space="preserve">Your prototypes/models </w:t>
+            </w:r>
+            <w:r>
+              <w:rPr>
+                <w:b/>
+                <w:bCs/>
+              </w:rPr>
+              <w:t>appear to describe</w:t>
+            </w:r>
+            <w:r>
+              <w:t xml:space="preserve"> how your solution will be put together, how it will be used, and as a high-level overview of the system. </w:t>
             </w:r>
           </w:p>
           <w:p/>
@@ -1543,7 +1574,7 @@
               <w:pStyle w:val="ListParagraph"/>
               <w:numPr>
                 <w:ilvl w:val="0"/>
-                <w:numId w:val="7"/>
+                <w:numId w:val="8"/>
               </w:numPr>
             </w:pPr>
             <w:r>
@@ -1555,10 +1586,11 @@
               <w:pStyle w:val="ListParagraph"/>
               <w:numPr>
                 <w:ilvl w:val="0"/>
-                <w:numId w:val="7"/>
+                <w:numId w:val="8"/>
               </w:numPr>
             </w:pPr>
             <w:r>
+              <w:lastRenderedPageBreak/>
               <w:t>Modelling/prototype of how your system will be used</w:t>
             </w:r>
           </w:p>
@@ -1567,17 +1599,15 @@
               <w:pStyle w:val="ListParagraph"/>
               <w:numPr>
                 <w:ilvl w:val="0"/>
-                <w:numId w:val="7"/>
+                <w:numId w:val="8"/>
               </w:numPr>
             </w:pPr>
             <w:r>
               <w:t xml:space="preserve">Modelling/prototyping which provides a </w:t>
             </w:r>
-            <w:proofErr w:type="gramStart"/>
-            <w:r>
-              <w:t>high level</w:t>
-            </w:r>
-            <w:proofErr w:type="gramEnd"/>
+            <w:r>
+              <w:t>high-level</w:t>
+            </w:r>
             <w:r>
               <w:t xml:space="preserve"> overview of your system</w:t>
             </w:r>
@@ -1594,7 +1624,7 @@
               <w:pStyle w:val="ListParagraph"/>
               <w:numPr>
                 <w:ilvl w:val="0"/>
-                <w:numId w:val="7"/>
+                <w:numId w:val="8"/>
               </w:numPr>
             </w:pPr>
             <w:r>
@@ -1602,7 +1632,6 @@
                 <w:b/>
                 <w:bCs/>
               </w:rPr>
-              <w:lastRenderedPageBreak/>
               <w:t>Knowledge</w:t>
             </w:r>
             <w:r>
@@ -1614,7 +1643,7 @@
               <w:pStyle w:val="ListParagraph"/>
               <w:numPr>
                 <w:ilvl w:val="0"/>
-                <w:numId w:val="7"/>
+                <w:numId w:val="8"/>
               </w:numPr>
             </w:pPr>
             <w:r>
@@ -1633,7 +1662,7 @@
               <w:pStyle w:val="ListParagraph"/>
               <w:numPr>
                 <w:ilvl w:val="0"/>
-                <w:numId w:val="7"/>
+                <w:numId w:val="8"/>
               </w:numPr>
             </w:pPr>
             <w:r>
@@ -1853,14 +1882,14 @@
               <w:t>A __/</w:t>
             </w:r>
             <w:r>
-              <w:t xml:space="preserve"> XX</w:t>
+              <w:t xml:space="preserve"> 12</w:t>
             </w:r>
             <w:r>
               <w:br/>
               <w:t>T __/</w:t>
             </w:r>
             <w:r>
-              <w:t xml:space="preserve"> XX</w:t>
+              <w:t xml:space="preserve">   6</w:t>
             </w:r>
           </w:p>
         </w:tc>
@@ -1931,13 +1960,37 @@
           </w:tcPr>
           <w:p>
             <w:r>
-              <w:t>Task description</w:t>
-            </w:r>
-          </w:p>
-          <w:p/>
-          <w:p>
-            <w:r>
-              <w:t>Story cards which abstract the major parts of your project onto index cards (or something similar)</w:t>
+              <w:t xml:space="preserve">You have submitted </w:t>
+            </w:r>
+            <w:r>
+              <w:rPr>
+                <w:b/>
+                <w:bCs/>
+              </w:rPr>
+              <w:t>evidence of story cards</w:t>
+            </w:r>
+            <w:r>
+              <w:t xml:space="preserve">. The story cards appear to </w:t>
+            </w:r>
+            <w:r>
+              <w:rPr>
+                <w:b/>
+                <w:bCs/>
+              </w:rPr>
+              <w:t>describe the abstracted parts of your project</w:t>
+            </w:r>
+            <w:r>
+              <w:t xml:space="preserve"> from a management point of view and </w:t>
+            </w:r>
+            <w:r>
+              <w:rPr>
+                <w:b/>
+                <w:bCs/>
+              </w:rPr>
+              <w:t>highlights such things as the minimal viable product</w:t>
+            </w:r>
+            <w:r>
+              <w:t xml:space="preserve">. </w:t>
             </w:r>
           </w:p>
           <w:p/>
@@ -1946,7 +1999,7 @@
               <w:pStyle w:val="ListParagraph"/>
               <w:numPr>
                 <w:ilvl w:val="0"/>
-                <w:numId w:val="7"/>
+                <w:numId w:val="8"/>
               </w:numPr>
             </w:pPr>
             <w:r>
@@ -1955,13 +2008,17 @@
             <w:r>
               <w:t xml:space="preserve"> which </w:t>
             </w:r>
-            <w:proofErr w:type="gramStart"/>
-            <w:r>
-              <w:t>provides</w:t>
-            </w:r>
-            <w:proofErr w:type="gramEnd"/>
-            <w:r>
-              <w:t xml:space="preserve"> a high level overview of your system</w:t>
+            <w:r>
+              <w:t>provide</w:t>
+            </w:r>
+            <w:r>
+              <w:t xml:space="preserve"> a </w:t>
+            </w:r>
+            <w:r>
+              <w:t>high-level</w:t>
+            </w:r>
+            <w:r>
+              <w:t xml:space="preserve"> overview of your system</w:t>
             </w:r>
           </w:p>
           <w:p>
@@ -1969,7 +2026,7 @@
               <w:pStyle w:val="ListParagraph"/>
               <w:numPr>
                 <w:ilvl w:val="0"/>
-                <w:numId w:val="7"/>
+                <w:numId w:val="8"/>
               </w:numPr>
             </w:pPr>
             <w:r>
@@ -1984,7 +2041,7 @@
               <w:pStyle w:val="ListParagraph"/>
               <w:numPr>
                 <w:ilvl w:val="0"/>
-                <w:numId w:val="7"/>
+                <w:numId w:val="8"/>
               </w:numPr>
             </w:pPr>
             <w:r>
@@ -2007,7 +2064,7 @@
               <w:pStyle w:val="ListParagraph"/>
               <w:numPr>
                 <w:ilvl w:val="0"/>
-                <w:numId w:val="7"/>
+                <w:numId w:val="8"/>
               </w:numPr>
             </w:pPr>
             <w:r>
@@ -2018,7 +2075,11 @@
               <w:t>Knowledge</w:t>
             </w:r>
             <w:r>
-              <w:t>: Your evidence highlights that you recall and list relevant terms in your learning. It may tell a story to the reader (the teacher) or state the conditions of your learning.</w:t>
+              <w:t xml:space="preserve">: Your evidence highlights that you recall and list relevant terms </w:t>
+            </w:r>
+            <w:r>
+              <w:lastRenderedPageBreak/>
+              <w:t>in your learning. It may tell a story to the reader (the teacher) or state the conditions of your learning.</w:t>
             </w:r>
           </w:p>
           <w:p>
@@ -2026,7 +2087,7 @@
               <w:pStyle w:val="ListParagraph"/>
               <w:numPr>
                 <w:ilvl w:val="0"/>
-                <w:numId w:val="7"/>
+                <w:numId w:val="8"/>
               </w:numPr>
             </w:pPr>
             <w:r>
@@ -2045,7 +2106,7 @@
               <w:pStyle w:val="ListParagraph"/>
               <w:numPr>
                 <w:ilvl w:val="0"/>
-                <w:numId w:val="7"/>
+                <w:numId w:val="8"/>
               </w:numPr>
             </w:pPr>
             <w:r>
@@ -2261,14 +2322,20 @@
               <w:t>A __/</w:t>
             </w:r>
             <w:r>
-              <w:t xml:space="preserve"> XX</w:t>
+              <w:t xml:space="preserve"> </w:t>
+            </w:r>
+            <w:r>
+              <w:t>12</w:t>
             </w:r>
             <w:r>
               <w:br/>
               <w:t>T __/</w:t>
             </w:r>
             <w:r>
-              <w:t xml:space="preserve"> XX</w:t>
+              <w:t xml:space="preserve"> </w:t>
+            </w:r>
+            <w:r>
+              <w:t xml:space="preserve">  6</w:t>
             </w:r>
           </w:p>
         </w:tc>
@@ -2426,18 +2493,8 @@
                 <w:sz w:val="20"/>
                 <w:szCs w:val="20"/>
               </w:rPr>
-              <w:t>A _ / 30</w:t>
-            </w:r>
-          </w:p>
-          <w:p>
-            <w:pPr>
-              <w:jc w:val="center"/>
-              <w:rPr>
-                <w:b/>
-                <w:bCs/>
-                <w:color w:val="auto"/>
-              </w:rPr>
-            </w:pPr>
+              <w:t xml:space="preserve">A _ / </w:t>
+            </w:r>
             <w:r>
               <w:rPr>
                 <w:b/>
@@ -2445,7 +2502,35 @@
                 <w:sz w:val="20"/>
                 <w:szCs w:val="20"/>
               </w:rPr>
-              <w:t>T _ / 20</w:t>
+              <w:t>28</w:t>
+            </w:r>
+          </w:p>
+          <w:p>
+            <w:pPr>
+              <w:jc w:val="center"/>
+              <w:rPr>
+                <w:b/>
+                <w:bCs/>
+                <w:color w:val="auto"/>
+              </w:rPr>
+            </w:pPr>
+            <w:r>
+              <w:rPr>
+                <w:b/>
+                <w:bCs/>
+                <w:sz w:val="20"/>
+                <w:szCs w:val="20"/>
+              </w:rPr>
+              <w:t xml:space="preserve">T _ / </w:t>
+            </w:r>
+            <w:r>
+              <w:rPr>
+                <w:b/>
+                <w:bCs/>
+                <w:sz w:val="20"/>
+                <w:szCs w:val="20"/>
+              </w:rPr>
+              <w:t>22</w:t>
             </w:r>
           </w:p>
         </w:tc>
@@ -2534,98 +2619,36 @@
             <w:r>
               <w:rPr>
                 <w:rFonts w:eastAsia="Calibri"/>
-                <w:b/>
-                <w:bCs/>
                 <w:sz w:val="22"/>
                 <w:szCs w:val="22"/>
               </w:rPr>
-              <w:t>Statement | Evidence</w:t>
-            </w:r>
-            <w:r>
+              <w:t xml:space="preserve">The evidence that you have submitted highlights your ability to communicate with technical experts to describe who the product is for or how it interacts with the broader system. </w:t>
+            </w:r>
+          </w:p>
+          <w:p>
+            <w:pPr>
               <w:rPr>
                 <w:rFonts w:eastAsia="Calibri"/>
                 <w:sz w:val="22"/>
                 <w:szCs w:val="22"/>
               </w:rPr>
-              <w:t xml:space="preserve">: </w:t>
-            </w:r>
-            <w:r>
+            </w:pPr>
+          </w:p>
+          <w:p>
+            <w:pPr>
               <w:rPr>
                 <w:rFonts w:eastAsia="Calibri"/>
                 <w:sz w:val="22"/>
                 <w:szCs w:val="22"/>
               </w:rPr>
-              <w:t xml:space="preserve">Description of what you are after. </w:t>
-            </w:r>
-          </w:p>
-          <w:p>
-            <w:pPr>
+            </w:pPr>
+            <w:r>
               <w:rPr>
                 <w:rFonts w:eastAsia="Calibri"/>
                 <w:sz w:val="22"/>
                 <w:szCs w:val="22"/>
               </w:rPr>
-            </w:pPr>
-          </w:p>
-          <w:p>
-            <w:pPr>
-              <w:rPr>
-                <w:rFonts w:eastAsia="Calibri"/>
-                <w:sz w:val="22"/>
-                <w:szCs w:val="22"/>
-              </w:rPr>
-            </w:pPr>
-            <w:r>
-              <w:rPr>
-                <w:rFonts w:eastAsia="Calibri"/>
-                <w:sz w:val="22"/>
-                <w:szCs w:val="22"/>
-              </w:rPr>
-              <w:t>Details</w:t>
-            </w:r>
-          </w:p>
-          <w:p>
-            <w:pPr>
-              <w:rPr>
-                <w:rFonts w:eastAsia="Calibri"/>
-                <w:sz w:val="22"/>
-                <w:szCs w:val="22"/>
-              </w:rPr>
-            </w:pPr>
-            <w:r>
-              <w:rPr>
-                <w:rFonts w:eastAsia="Calibri"/>
-                <w:sz w:val="22"/>
-                <w:szCs w:val="22"/>
-              </w:rPr>
-              <w:br/>
-              <w:t>Justification</w:t>
-            </w:r>
-          </w:p>
-          <w:p>
-            <w:pPr>
-              <w:rPr>
-                <w:rFonts w:eastAsia="Calibri"/>
-                <w:sz w:val="22"/>
-                <w:szCs w:val="22"/>
-              </w:rPr>
-            </w:pPr>
-          </w:p>
-          <w:p>
-            <w:pPr>
-              <w:rPr>
-                <w:rFonts w:eastAsia="Calibri"/>
-                <w:sz w:val="22"/>
-                <w:szCs w:val="22"/>
-              </w:rPr>
-            </w:pPr>
-            <w:r>
-              <w:rPr>
-                <w:rFonts w:eastAsia="Calibri"/>
-                <w:sz w:val="22"/>
-                <w:szCs w:val="22"/>
-              </w:rPr>
-              <w:t>What you are assessing</w:t>
+              <w:t xml:space="preserve">The written descriptions highlight your understanding of the initial stages of our design processes and the initial requirements. </w:t>
             </w:r>
           </w:p>
           <w:p>
@@ -2659,7 +2682,7 @@
               <w:pStyle w:val="ListParagraph"/>
               <w:numPr>
                 <w:ilvl w:val="0"/>
-                <w:numId w:val="7"/>
+                <w:numId w:val="8"/>
               </w:numPr>
               <w:rPr>
                 <w:rFonts w:eastAsia="Calibri"/>
@@ -2670,6 +2693,12 @@
                 <w:rFonts w:eastAsia="Calibri"/>
               </w:rPr>
               <w:t>your understanding of technology concepts and principles</w:t>
+            </w:r>
+            <w:r>
+              <w:rPr>
+                <w:rFonts w:eastAsia="Calibri"/>
+              </w:rPr>
+              <w:t xml:space="preserve"> and how it relates to projects</w:t>
             </w:r>
           </w:p>
           <w:p>
@@ -2677,7 +2706,7 @@
               <w:pStyle w:val="ListParagraph"/>
               <w:numPr>
                 <w:ilvl w:val="0"/>
-                <w:numId w:val="7"/>
+                <w:numId w:val="8"/>
               </w:numPr>
               <w:rPr>
                 <w:rFonts w:eastAsia="Calibri"/>
@@ -2746,7 +2775,7 @@
               <w:pStyle w:val="ListParagraph"/>
               <w:numPr>
                 <w:ilvl w:val="0"/>
-                <w:numId w:val="7"/>
+                <w:numId w:val="8"/>
               </w:numPr>
               <w:rPr>
                 <w:rFonts w:eastAsia="Calibri"/>
@@ -2772,7 +2801,7 @@
               <w:pStyle w:val="ListParagraph"/>
               <w:numPr>
                 <w:ilvl w:val="0"/>
-                <w:numId w:val="7"/>
+                <w:numId w:val="8"/>
               </w:numPr>
               <w:rPr>
                 <w:rFonts w:eastAsia="Calibri"/>
@@ -2790,7 +2819,14 @@
               <w:rPr>
                 <w:rFonts w:eastAsia="Calibri"/>
               </w:rPr>
-              <w:t xml:space="preserve">: your evidence makes a judgement of something or between multiple things. This judgement may be the value of one thing over another or highlighting the </w:t>
+              <w:t xml:space="preserve">: your evidence makes a judgement of something or between multiple things. This judgement may </w:t>
+            </w:r>
+            <w:r>
+              <w:rPr>
+                <w:rFonts w:eastAsia="Calibri"/>
+              </w:rPr>
+              <w:lastRenderedPageBreak/>
+              <w:t xml:space="preserve">be the value of one thing over another or highlighting the </w:t>
             </w:r>
             <w:r>
               <w:rPr>
@@ -2810,7 +2846,7 @@
               <w:pStyle w:val="ListParagraph"/>
               <w:numPr>
                 <w:ilvl w:val="0"/>
-                <w:numId w:val="7"/>
+                <w:numId w:val="8"/>
               </w:numPr>
               <w:rPr>
                 <w:color w:val="auto"/>
@@ -2895,6 +2931,7 @@
                 <w:sz w:val="22"/>
                 <w:szCs w:val="22"/>
               </w:rPr>
+              <w:lastRenderedPageBreak/>
               <w:t>4</w:t>
             </w:r>
           </w:p>
@@ -3023,9 +3060,27 @@
                 <w:sz w:val="22"/>
                 <w:szCs w:val="22"/>
               </w:rPr>
-              <w:t>A x1</w:t>
-            </w:r>
-          </w:p>
+              <w:t>-</w:t>
+            </w:r>
+          </w:p>
+        </w:tc>
+        <w:tc>
+          <w:tcPr>
+            <w:tcW w:w="1264" w:type="dxa"/>
+            <w:tcBorders>
+              <w:top w:val="single" w:sz="8" w:space="0" w:color="000000"/>
+              <w:left w:val="single" w:sz="8" w:space="0" w:color="000000"/>
+              <w:bottom w:val="single" w:sz="8" w:space="0" w:color="000000"/>
+              <w:right w:val="single" w:sz="8" w:space="0" w:color="000000"/>
+            </w:tcBorders>
+            <w:tcMar>
+              <w:top w:w="100" w:type="dxa"/>
+              <w:left w:w="100" w:type="dxa"/>
+              <w:bottom w:w="100" w:type="dxa"/>
+              <w:right w:w="100" w:type="dxa"/>
+            </w:tcMar>
+            <w:vAlign w:val="center"/>
+          </w:tcPr>
           <w:p>
             <w:pPr>
               <w:jc w:val="center"/>
@@ -3039,85 +3094,14 @@
                 <w:sz w:val="22"/>
                 <w:szCs w:val="22"/>
               </w:rPr>
-              <w:t>T x 2</w:t>
-            </w:r>
-          </w:p>
-        </w:tc>
-        <w:tc>
-          <w:tcPr>
-            <w:tcW w:w="1264" w:type="dxa"/>
-            <w:tcBorders>
-              <w:top w:val="single" w:sz="8" w:space="0" w:color="000000"/>
-              <w:left w:val="single" w:sz="8" w:space="0" w:color="000000"/>
-              <w:bottom w:val="single" w:sz="8" w:space="0" w:color="000000"/>
-              <w:right w:val="single" w:sz="8" w:space="0" w:color="000000"/>
-            </w:tcBorders>
-            <w:tcMar>
-              <w:top w:w="100" w:type="dxa"/>
-              <w:left w:w="100" w:type="dxa"/>
-              <w:bottom w:w="100" w:type="dxa"/>
-              <w:right w:w="100" w:type="dxa"/>
-            </w:tcMar>
-            <w:vAlign w:val="center"/>
-          </w:tcPr>
-          <w:p>
-            <w:pPr>
-              <w:jc w:val="center"/>
+              <w:t>__/</w:t>
+            </w:r>
+            <w:r>
               <w:rPr>
                 <w:sz w:val="22"/>
                 <w:szCs w:val="22"/>
               </w:rPr>
-            </w:pPr>
-            <w:r>
-              <w:rPr>
-                <w:sz w:val="22"/>
-                <w:szCs w:val="22"/>
-              </w:rPr>
-              <w:t>A __/</w:t>
-            </w:r>
-            <w:r>
-              <w:rPr>
-                <w:sz w:val="22"/>
-                <w:szCs w:val="22"/>
-              </w:rPr>
               <w:t xml:space="preserve"> 8</w:t>
-            </w:r>
-          </w:p>
-          <w:p>
-            <w:pPr>
-              <w:jc w:val="center"/>
-              <w:rPr>
-                <w:sz w:val="22"/>
-                <w:szCs w:val="22"/>
-              </w:rPr>
-            </w:pPr>
-            <w:r>
-              <w:rPr>
-                <w:sz w:val="22"/>
-                <w:szCs w:val="22"/>
-              </w:rPr>
-              <w:t>T _</w:t>
-            </w:r>
-            <w:r>
-              <w:rPr>
-                <w:sz w:val="22"/>
-                <w:szCs w:val="22"/>
-              </w:rPr>
-              <w:t>_</w:t>
-            </w:r>
-            <w:r>
-              <w:rPr>
-                <w:sz w:val="22"/>
-                <w:szCs w:val="22"/>
-              </w:rPr>
-              <w:t>/</w:t>
-            </w:r>
-            <w:r>
-              <w:rPr>
-                <w:sz w:val="22"/>
-                <w:szCs w:val="22"/>
-              </w:rPr>
-              <w:t>16</w:t>
             </w:r>
           </w:p>
         </w:tc>
@@ -3157,7 +3141,6 @@
                 <w:b/>
                 <w:bCs/>
               </w:rPr>
-              <w:lastRenderedPageBreak/>
               <w:t>Visual Specification Documentation</w:t>
             </w:r>
           </w:p>
@@ -3189,12 +3172,10 @@
             <w:r>
               <w:rPr>
                 <w:rFonts w:eastAsia="Calibri"/>
-                <w:b/>
-                <w:bCs/>
                 <w:sz w:val="22"/>
                 <w:szCs w:val="22"/>
               </w:rPr>
-              <w:t>Statement | Evidence</w:t>
+              <w:t xml:space="preserve">The evidence of the lightweight prototyping that you submitted </w:t>
             </w:r>
             <w:r>
               <w:rPr>
@@ -3202,16 +3183,17 @@
                 <w:sz w:val="22"/>
                 <w:szCs w:val="22"/>
               </w:rPr>
-              <w:t xml:space="preserve">: </w:t>
-            </w:r>
-            <w:r>
+              <w:t xml:space="preserve">highlights your ability to communicate your system(s) visually. They describe how the product is intended to be used, a high level of visual explanation. </w:t>
+            </w:r>
+          </w:p>
+          <w:p>
+            <w:pPr>
               <w:rPr>
                 <w:rFonts w:eastAsia="Calibri"/>
                 <w:sz w:val="22"/>
                 <w:szCs w:val="22"/>
               </w:rPr>
-              <w:t xml:space="preserve">Description of what you are after. </w:t>
-            </w:r>
+            </w:pPr>
           </w:p>
           <w:p>
             <w:pPr>
@@ -3221,66 +3203,13 @@
                 <w:szCs w:val="22"/>
               </w:rPr>
             </w:pPr>
-          </w:p>
-          <w:p>
-            <w:pPr>
+            <w:r>
               <w:rPr>
                 <w:rFonts w:eastAsia="Calibri"/>
                 <w:sz w:val="22"/>
                 <w:szCs w:val="22"/>
               </w:rPr>
-            </w:pPr>
-            <w:r>
-              <w:rPr>
-                <w:rFonts w:eastAsia="Calibri"/>
-                <w:sz w:val="22"/>
-                <w:szCs w:val="22"/>
-              </w:rPr>
-              <w:t>Details</w:t>
-            </w:r>
-          </w:p>
-          <w:p>
-            <w:pPr>
-              <w:rPr>
-                <w:rFonts w:eastAsia="Calibri"/>
-                <w:sz w:val="22"/>
-                <w:szCs w:val="22"/>
-              </w:rPr>
-            </w:pPr>
-            <w:r>
-              <w:rPr>
-                <w:rFonts w:eastAsia="Calibri"/>
-                <w:sz w:val="22"/>
-                <w:szCs w:val="22"/>
-              </w:rPr>
-              <w:br/>
-              <w:t>Justification</w:t>
-            </w:r>
-          </w:p>
-          <w:p>
-            <w:pPr>
-              <w:rPr>
-                <w:rFonts w:eastAsia="Calibri"/>
-                <w:sz w:val="22"/>
-                <w:szCs w:val="22"/>
-              </w:rPr>
-            </w:pPr>
-          </w:p>
-          <w:p>
-            <w:pPr>
-              <w:rPr>
-                <w:rFonts w:eastAsia="Calibri"/>
-                <w:sz w:val="22"/>
-                <w:szCs w:val="22"/>
-              </w:rPr>
-            </w:pPr>
-            <w:r>
-              <w:rPr>
-                <w:rFonts w:eastAsia="Calibri"/>
-                <w:sz w:val="22"/>
-                <w:szCs w:val="22"/>
-              </w:rPr>
-              <w:t>What you are assessing</w:t>
+              <w:t xml:space="preserve">The visual specification highlights your understanding of explaining your descriptions visually. </w:t>
             </w:r>
           </w:p>
           <w:p>
@@ -3314,7 +3243,7 @@
               <w:pStyle w:val="ListParagraph"/>
               <w:numPr>
                 <w:ilvl w:val="0"/>
-                <w:numId w:val="7"/>
+                <w:numId w:val="8"/>
               </w:numPr>
               <w:rPr>
                 <w:rFonts w:eastAsia="Calibri"/>
@@ -3325,6 +3254,12 @@
                 <w:rFonts w:eastAsia="Calibri"/>
               </w:rPr>
               <w:t>your understanding of technology concepts and principles</w:t>
+            </w:r>
+            <w:r>
+              <w:rPr>
+                <w:rFonts w:eastAsia="Calibri"/>
+              </w:rPr>
+              <w:t xml:space="preserve"> in related to projects</w:t>
             </w:r>
           </w:p>
           <w:p>
@@ -3332,7 +3267,7 @@
               <w:pStyle w:val="ListParagraph"/>
               <w:numPr>
                 <w:ilvl w:val="0"/>
-                <w:numId w:val="7"/>
+                <w:numId w:val="8"/>
               </w:numPr>
               <w:rPr>
                 <w:rFonts w:eastAsia="Calibri"/>
@@ -3401,7 +3336,7 @@
               <w:pStyle w:val="ListParagraph"/>
               <w:numPr>
                 <w:ilvl w:val="0"/>
-                <w:numId w:val="7"/>
+                <w:numId w:val="8"/>
               </w:numPr>
               <w:rPr>
                 <w:rFonts w:eastAsia="Calibri"/>
@@ -3427,7 +3362,7 @@
               <w:pStyle w:val="ListParagraph"/>
               <w:numPr>
                 <w:ilvl w:val="0"/>
-                <w:numId w:val="7"/>
+                <w:numId w:val="8"/>
               </w:numPr>
               <w:rPr>
                 <w:rFonts w:eastAsia="Calibri"/>
@@ -3465,7 +3400,7 @@
               <w:pStyle w:val="ListParagraph"/>
               <w:numPr>
                 <w:ilvl w:val="0"/>
-                <w:numId w:val="7"/>
+                <w:numId w:val="8"/>
               </w:numPr>
               <w:rPr>
                 <w:color w:val="auto"/>
@@ -3484,7 +3419,14 @@
               <w:rPr>
                 <w:rFonts w:eastAsia="Calibri"/>
               </w:rPr>
-              <w:t>: your evidence highlights when you apply information, strategies, or skills that you have learnt to a new situation or context.</w:t>
+              <w:t xml:space="preserve">: your evidence highlights when you apply information, </w:t>
+            </w:r>
+            <w:r>
+              <w:rPr>
+                <w:rFonts w:eastAsia="Calibri"/>
+              </w:rPr>
+              <w:lastRenderedPageBreak/>
+              <w:t>strategies, or skills that you have learnt to a new situation or context.</w:t>
             </w:r>
           </w:p>
           <w:p>
@@ -3550,6 +3492,7 @@
                 <w:sz w:val="22"/>
                 <w:szCs w:val="22"/>
               </w:rPr>
+              <w:lastRenderedPageBreak/>
               <w:t>4</w:t>
             </w:r>
           </w:p>
@@ -3679,9 +3622,27 @@
                 <w:sz w:val="22"/>
                 <w:szCs w:val="22"/>
               </w:rPr>
-              <w:t>A x1</w:t>
-            </w:r>
-          </w:p>
+              <w:t>-</w:t>
+            </w:r>
+          </w:p>
+        </w:tc>
+        <w:tc>
+          <w:tcPr>
+            <w:tcW w:w="1264" w:type="dxa"/>
+            <w:tcBorders>
+              <w:top w:val="single" w:sz="8" w:space="0" w:color="000000"/>
+              <w:left w:val="single" w:sz="8" w:space="0" w:color="000000"/>
+              <w:bottom w:val="single" w:sz="8" w:space="0" w:color="000000"/>
+              <w:right w:val="single" w:sz="8" w:space="0" w:color="000000"/>
+            </w:tcBorders>
+            <w:tcMar>
+              <w:top w:w="100" w:type="dxa"/>
+              <w:left w:w="100" w:type="dxa"/>
+              <w:bottom w:w="100" w:type="dxa"/>
+              <w:right w:w="100" w:type="dxa"/>
+            </w:tcMar>
+            <w:vAlign w:val="center"/>
+          </w:tcPr>
           <w:p>
             <w:pPr>
               <w:jc w:val="center"/>
@@ -3695,85 +3656,14 @@
                 <w:sz w:val="22"/>
                 <w:szCs w:val="22"/>
               </w:rPr>
-              <w:t>T x 2</w:t>
-            </w:r>
-          </w:p>
-        </w:tc>
-        <w:tc>
-          <w:tcPr>
-            <w:tcW w:w="1264" w:type="dxa"/>
-            <w:tcBorders>
-              <w:top w:val="single" w:sz="8" w:space="0" w:color="000000"/>
-              <w:left w:val="single" w:sz="8" w:space="0" w:color="000000"/>
-              <w:bottom w:val="single" w:sz="8" w:space="0" w:color="000000"/>
-              <w:right w:val="single" w:sz="8" w:space="0" w:color="000000"/>
-            </w:tcBorders>
-            <w:tcMar>
-              <w:top w:w="100" w:type="dxa"/>
-              <w:left w:w="100" w:type="dxa"/>
-              <w:bottom w:w="100" w:type="dxa"/>
-              <w:right w:w="100" w:type="dxa"/>
-            </w:tcMar>
-            <w:vAlign w:val="center"/>
-          </w:tcPr>
-          <w:p>
-            <w:pPr>
-              <w:jc w:val="center"/>
+              <w:t>__/</w:t>
+            </w:r>
+            <w:r>
               <w:rPr>
                 <w:sz w:val="22"/>
                 <w:szCs w:val="22"/>
               </w:rPr>
-            </w:pPr>
-            <w:r>
-              <w:rPr>
-                <w:sz w:val="22"/>
-                <w:szCs w:val="22"/>
-              </w:rPr>
-              <w:t>A __/</w:t>
-            </w:r>
-            <w:r>
-              <w:rPr>
-                <w:sz w:val="22"/>
-                <w:szCs w:val="22"/>
-              </w:rPr>
               <w:t xml:space="preserve"> 8</w:t>
-            </w:r>
-          </w:p>
-          <w:p>
-            <w:pPr>
-              <w:jc w:val="center"/>
-              <w:rPr>
-                <w:sz w:val="22"/>
-                <w:szCs w:val="22"/>
-              </w:rPr>
-            </w:pPr>
-            <w:r>
-              <w:rPr>
-                <w:sz w:val="22"/>
-                <w:szCs w:val="22"/>
-              </w:rPr>
-              <w:t>T _</w:t>
-            </w:r>
-            <w:r>
-              <w:rPr>
-                <w:sz w:val="22"/>
-                <w:szCs w:val="22"/>
-              </w:rPr>
-              <w:t>_</w:t>
-            </w:r>
-            <w:r>
-              <w:rPr>
-                <w:sz w:val="22"/>
-                <w:szCs w:val="22"/>
-              </w:rPr>
-              <w:t>/</w:t>
-            </w:r>
-            <w:r>
-              <w:rPr>
-                <w:sz w:val="22"/>
-                <w:szCs w:val="22"/>
-              </w:rPr>
-              <w:t>16</w:t>
             </w:r>
           </w:p>
         </w:tc>
@@ -3844,12 +3734,10 @@
             <w:r>
               <w:rPr>
                 <w:rFonts w:eastAsia="Calibri"/>
-                <w:b/>
-                <w:bCs/>
                 <w:sz w:val="22"/>
                 <w:szCs w:val="22"/>
               </w:rPr>
-              <w:t>Statement | Evidence</w:t>
+              <w:t xml:space="preserve">The evidence of the </w:t>
             </w:r>
             <w:r>
               <w:rPr>
@@ -3857,16 +3745,17 @@
                 <w:sz w:val="22"/>
                 <w:szCs w:val="22"/>
               </w:rPr>
-              <w:t xml:space="preserve">: </w:t>
-            </w:r>
-            <w:r>
+              <w:t xml:space="preserve">Project Collaboration Cards highlights your ability to incorporate your written and visual communication of your system into the suitability of your initial project management processes. </w:t>
+            </w:r>
+          </w:p>
+          <w:p>
+            <w:pPr>
               <w:rPr>
                 <w:rFonts w:eastAsia="Calibri"/>
                 <w:sz w:val="22"/>
                 <w:szCs w:val="22"/>
               </w:rPr>
-              <w:t xml:space="preserve">Description of what you are after. </w:t>
-            </w:r>
+            </w:pPr>
           </w:p>
           <w:p>
             <w:pPr>
@@ -3876,23 +3765,23 @@
                 <w:szCs w:val="22"/>
               </w:rPr>
             </w:pPr>
-          </w:p>
-          <w:p>
-            <w:pPr>
+            <w:r>
               <w:rPr>
                 <w:rFonts w:eastAsia="Calibri"/>
                 <w:sz w:val="22"/>
                 <w:szCs w:val="22"/>
               </w:rPr>
-            </w:pPr>
-            <w:r>
+              <w:t xml:space="preserve">Your Project Collaboration Cards highlight the different abstracted tasks that need to be completed and the must | should | could have of each task. </w:t>
+            </w:r>
+          </w:p>
+          <w:p>
+            <w:pPr>
               <w:rPr>
                 <w:rFonts w:eastAsia="Calibri"/>
                 <w:sz w:val="22"/>
                 <w:szCs w:val="22"/>
               </w:rPr>
-              <w:t>Details</w:t>
-            </w:r>
+            </w:pPr>
           </w:p>
           <w:p>
             <w:pPr>
@@ -3908,60 +3797,6 @@
                 <w:sz w:val="22"/>
                 <w:szCs w:val="22"/>
               </w:rPr>
-              <w:br/>
-              <w:t>Justification</w:t>
-            </w:r>
-          </w:p>
-          <w:p>
-            <w:pPr>
-              <w:rPr>
-                <w:rFonts w:eastAsia="Calibri"/>
-                <w:sz w:val="22"/>
-                <w:szCs w:val="22"/>
-              </w:rPr>
-            </w:pPr>
-          </w:p>
-          <w:p>
-            <w:pPr>
-              <w:rPr>
-                <w:rFonts w:eastAsia="Calibri"/>
-                <w:sz w:val="22"/>
-                <w:szCs w:val="22"/>
-              </w:rPr>
-            </w:pPr>
-            <w:r>
-              <w:rPr>
-                <w:rFonts w:eastAsia="Calibri"/>
-                <w:sz w:val="22"/>
-                <w:szCs w:val="22"/>
-              </w:rPr>
-              <w:t>What you are assessing</w:t>
-            </w:r>
-          </w:p>
-          <w:p>
-            <w:pPr>
-              <w:rPr>
-                <w:rFonts w:eastAsia="Calibri"/>
-                <w:sz w:val="22"/>
-                <w:szCs w:val="22"/>
-              </w:rPr>
-            </w:pPr>
-          </w:p>
-          <w:p>
-            <w:pPr>
-              <w:rPr>
-                <w:rFonts w:eastAsia="Calibri"/>
-                <w:sz w:val="22"/>
-                <w:szCs w:val="22"/>
-              </w:rPr>
-            </w:pPr>
-            <w:r>
-              <w:rPr>
-                <w:rFonts w:eastAsia="Calibri"/>
-                <w:sz w:val="22"/>
-                <w:szCs w:val="22"/>
-              </w:rPr>
-              <w:lastRenderedPageBreak/>
               <w:t>Each of your questions will be marked against the following aspects of your ability to:</w:t>
             </w:r>
           </w:p>
@@ -3970,7 +3805,7 @@
               <w:pStyle w:val="ListParagraph"/>
               <w:numPr>
                 <w:ilvl w:val="0"/>
-                <w:numId w:val="7"/>
+                <w:numId w:val="8"/>
               </w:numPr>
               <w:rPr>
                 <w:rFonts w:eastAsia="Calibri"/>
@@ -3981,6 +3816,12 @@
                 <w:rFonts w:eastAsia="Calibri"/>
               </w:rPr>
               <w:t>your understanding of technology concepts and principles</w:t>
+            </w:r>
+            <w:r>
+              <w:rPr>
+                <w:rFonts w:eastAsia="Calibri"/>
+              </w:rPr>
+              <w:t xml:space="preserve"> for projects</w:t>
             </w:r>
           </w:p>
           <w:p>
@@ -3988,7 +3829,7 @@
               <w:pStyle w:val="ListParagraph"/>
               <w:numPr>
                 <w:ilvl w:val="0"/>
-                <w:numId w:val="7"/>
+                <w:numId w:val="8"/>
               </w:numPr>
               <w:rPr>
                 <w:rFonts w:eastAsia="Calibri"/>
@@ -4057,7 +3898,7 @@
               <w:pStyle w:val="ListParagraph"/>
               <w:numPr>
                 <w:ilvl w:val="0"/>
-                <w:numId w:val="7"/>
+                <w:numId w:val="8"/>
               </w:numPr>
               <w:rPr>
                 <w:rFonts w:eastAsia="Calibri"/>
@@ -4083,7 +3924,7 @@
               <w:pStyle w:val="ListParagraph"/>
               <w:numPr>
                 <w:ilvl w:val="0"/>
-                <w:numId w:val="7"/>
+                <w:numId w:val="8"/>
               </w:numPr>
               <w:rPr>
                 <w:rFonts w:eastAsia="Calibri"/>
@@ -4121,7 +3962,7 @@
               <w:pStyle w:val="ListParagraph"/>
               <w:numPr>
                 <w:ilvl w:val="0"/>
-                <w:numId w:val="7"/>
+                <w:numId w:val="8"/>
               </w:numPr>
               <w:rPr>
                 <w:color w:val="auto"/>
@@ -4206,7 +4047,6 @@
                 <w:sz w:val="22"/>
                 <w:szCs w:val="22"/>
               </w:rPr>
-              <w:lastRenderedPageBreak/>
               <w:t>4</w:t>
             </w:r>
           </w:p>
@@ -4449,30 +4289,16 @@
               <w:bottom w:val="single" w:sz="8" w:space="0" w:color="000000"/>
               <w:right w:val="single" w:sz="8" w:space="0" w:color="000000"/>
             </w:tcBorders>
-            <w:tcMar>
-              <w:top w:w="100" w:type="dxa"/>
-              <w:left w:w="100" w:type="dxa"/>
-              <w:bottom w:w="100" w:type="dxa"/>
-              <w:right w:w="100" w:type="dxa"/>
-            </w:tcMar>
-          </w:tcPr>
-          <w:p>
-            <w:pPr>
-              <w:rPr>
-                <w:rFonts w:eastAsia="Calibri"/>
-                <w:b/>
-                <w:bCs/>
-              </w:rPr>
-            </w:pPr>
-            <w:r>
-              <w:rPr>
-                <w:rFonts w:eastAsia="Calibri"/>
-                <w:b/>
-                <w:bCs/>
-              </w:rPr>
-              <w:t>Mastery Activity</w:t>
-            </w:r>
-          </w:p>
+            <w:shd w:val="clear" w:color="auto" w:fill="B7B7B7"/>
+            <w:tcMar>
+              <w:top w:w="100" w:type="dxa"/>
+              <w:left w:w="100" w:type="dxa"/>
+              <w:bottom w:w="100" w:type="dxa"/>
+              <w:right w:w="100" w:type="dxa"/>
+            </w:tcMar>
+            <w:hideMark/>
+          </w:tcPr>
+          <w:p/>
         </w:tc>
         <w:tc>
           <w:tcPr>
@@ -4489,605 +4315,134 @@
               <w:bottom w:w="100" w:type="dxa"/>
               <w:right w:w="100" w:type="dxa"/>
             </w:tcMar>
-          </w:tcPr>
-          <w:p>
-            <w:pPr>
-              <w:rPr>
-                <w:rFonts w:eastAsia="Calibri"/>
-                <w:sz w:val="22"/>
-                <w:szCs w:val="22"/>
-              </w:rPr>
-            </w:pPr>
-            <w:r>
-              <w:rPr>
-                <w:rFonts w:eastAsia="Calibri"/>
-                <w:b/>
-                <w:bCs/>
-                <w:sz w:val="22"/>
-                <w:szCs w:val="22"/>
-              </w:rPr>
-              <w:t>Statement | Evidence</w:t>
-            </w:r>
-            <w:r>
-              <w:rPr>
-                <w:rFonts w:eastAsia="Calibri"/>
-                <w:sz w:val="22"/>
-                <w:szCs w:val="22"/>
-              </w:rPr>
-              <w:t xml:space="preserve">: </w:t>
-            </w:r>
-            <w:r>
-              <w:rPr>
-                <w:rFonts w:eastAsia="Calibri"/>
-                <w:sz w:val="22"/>
-                <w:szCs w:val="22"/>
-              </w:rPr>
-              <w:t xml:space="preserve">Description of what you are after. </w:t>
-            </w:r>
-          </w:p>
-          <w:p>
-            <w:pPr>
-              <w:rPr>
-                <w:rFonts w:eastAsia="Calibri"/>
-                <w:sz w:val="22"/>
-                <w:szCs w:val="22"/>
-              </w:rPr>
-            </w:pPr>
-          </w:p>
-          <w:p>
-            <w:pPr>
-              <w:rPr>
-                <w:rFonts w:eastAsia="Calibri"/>
-                <w:sz w:val="22"/>
-                <w:szCs w:val="22"/>
-              </w:rPr>
-            </w:pPr>
-            <w:r>
-              <w:rPr>
-                <w:rFonts w:eastAsia="Calibri"/>
-                <w:sz w:val="22"/>
-                <w:szCs w:val="22"/>
-              </w:rPr>
-              <w:t>Details</w:t>
-            </w:r>
-          </w:p>
-          <w:p>
-            <w:pPr>
-              <w:rPr>
-                <w:rFonts w:eastAsia="Calibri"/>
-                <w:sz w:val="22"/>
-                <w:szCs w:val="22"/>
-              </w:rPr>
-            </w:pPr>
-            <w:r>
-              <w:rPr>
-                <w:rFonts w:eastAsia="Calibri"/>
-                <w:sz w:val="22"/>
-                <w:szCs w:val="22"/>
-              </w:rPr>
-              <w:br/>
-              <w:t>Justification</w:t>
-            </w:r>
-          </w:p>
-          <w:p>
-            <w:pPr>
-              <w:rPr>
-                <w:rFonts w:eastAsia="Calibri"/>
-                <w:sz w:val="22"/>
-                <w:szCs w:val="22"/>
-              </w:rPr>
-            </w:pPr>
-          </w:p>
-          <w:p>
-            <w:pPr>
-              <w:rPr>
-                <w:rFonts w:eastAsia="Calibri"/>
-                <w:sz w:val="22"/>
-                <w:szCs w:val="22"/>
-              </w:rPr>
-            </w:pPr>
-            <w:r>
-              <w:rPr>
-                <w:rFonts w:eastAsia="Calibri"/>
-                <w:sz w:val="22"/>
-                <w:szCs w:val="22"/>
-              </w:rPr>
-              <w:t>What you are assessing</w:t>
-            </w:r>
-          </w:p>
-          <w:p>
-            <w:pPr>
-              <w:rPr>
-                <w:rFonts w:eastAsia="Calibri"/>
-                <w:sz w:val="22"/>
-                <w:szCs w:val="22"/>
-              </w:rPr>
-            </w:pPr>
-          </w:p>
-          <w:p>
-            <w:pPr>
-              <w:rPr>
-                <w:rFonts w:eastAsia="Calibri"/>
-                <w:sz w:val="22"/>
-                <w:szCs w:val="22"/>
-              </w:rPr>
-            </w:pPr>
-            <w:r>
-              <w:rPr>
-                <w:rFonts w:eastAsia="Calibri"/>
-                <w:sz w:val="22"/>
-                <w:szCs w:val="22"/>
-              </w:rPr>
-              <w:t>Each of your questions will be marked against the following aspects of your ability to:</w:t>
-            </w:r>
-          </w:p>
-          <w:p>
-            <w:pPr>
-              <w:pStyle w:val="ListParagraph"/>
-              <w:numPr>
-                <w:ilvl w:val="0"/>
-                <w:numId w:val="7"/>
-              </w:numPr>
-              <w:rPr>
-                <w:rFonts w:eastAsia="Calibri"/>
-              </w:rPr>
-            </w:pPr>
-            <w:r>
-              <w:rPr>
-                <w:rFonts w:eastAsia="Calibri"/>
-              </w:rPr>
-              <w:t>your understanding of technology concepts and principles</w:t>
-            </w:r>
-          </w:p>
-          <w:p>
-            <w:pPr>
-              <w:pStyle w:val="ListParagraph"/>
-              <w:numPr>
-                <w:ilvl w:val="0"/>
-                <w:numId w:val="7"/>
-              </w:numPr>
-              <w:rPr>
-                <w:rFonts w:eastAsia="Calibri"/>
-              </w:rPr>
-            </w:pPr>
-            <w:r>
-              <w:rPr>
-                <w:rFonts w:eastAsia="Calibri"/>
-              </w:rPr>
-              <w:t>your ability to communicate ideas appropriately in the selected medium</w:t>
-            </w:r>
-          </w:p>
-          <w:p>
-            <w:pPr>
-              <w:rPr>
-                <w:rFonts w:eastAsia="Calibri"/>
-                <w:sz w:val="22"/>
-                <w:szCs w:val="22"/>
-              </w:rPr>
-            </w:pPr>
-          </w:p>
-          <w:p>
-            <w:pPr>
-              <w:rPr>
-                <w:rFonts w:eastAsia="Calibri"/>
-                <w:sz w:val="22"/>
-                <w:szCs w:val="22"/>
-              </w:rPr>
-            </w:pPr>
-            <w:r>
-              <w:rPr>
-                <w:rFonts w:eastAsia="Calibri"/>
-                <w:sz w:val="22"/>
-                <w:szCs w:val="22"/>
-              </w:rPr>
-              <w:lastRenderedPageBreak/>
-              <w:t>Evidence for higher</w:t>
-            </w:r>
-            <w:r>
-              <w:rPr>
-                <w:rFonts w:eastAsia="Calibri"/>
-                <w:sz w:val="22"/>
-                <w:szCs w:val="22"/>
-              </w:rPr>
-              <w:t>-</w:t>
-            </w:r>
-            <w:r>
-              <w:rPr>
-                <w:rFonts w:eastAsia="Calibri"/>
-                <w:sz w:val="22"/>
-                <w:szCs w:val="22"/>
-              </w:rPr>
-              <w:t>order learning may include:</w:t>
-            </w:r>
-          </w:p>
-          <w:p>
-            <w:pPr>
-              <w:rPr>
-                <w:rFonts w:eastAsia="Calibri"/>
-                <w:sz w:val="22"/>
-                <w:szCs w:val="22"/>
-              </w:rPr>
-            </w:pPr>
-          </w:p>
-          <w:p>
-            <w:pPr>
-              <w:pStyle w:val="ListParagraph"/>
-              <w:numPr>
-                <w:ilvl w:val="0"/>
-                <w:numId w:val="7"/>
-              </w:numPr>
-              <w:rPr>
-                <w:rFonts w:eastAsia="Calibri"/>
-              </w:rPr>
-            </w:pPr>
-            <w:r>
-              <w:rPr>
-                <w:rFonts w:eastAsia="Calibri"/>
-                <w:b/>
-                <w:bCs/>
-              </w:rPr>
-              <w:t>Analysis</w:t>
-            </w:r>
-            <w:r>
-              <w:rPr>
-                <w:rFonts w:eastAsia="Calibri"/>
-              </w:rPr>
-              <w:t>: Your evidence shows a reasoned understanding of what you did and why. For example, you may have explained how you did X, Y, and Z, but you continue to explain why you did them the way you did.</w:t>
-            </w:r>
-          </w:p>
-          <w:p>
-            <w:pPr>
-              <w:pStyle w:val="ListParagraph"/>
-              <w:numPr>
-                <w:ilvl w:val="0"/>
-                <w:numId w:val="7"/>
-              </w:numPr>
-              <w:rPr>
-                <w:rFonts w:eastAsia="Calibri"/>
-              </w:rPr>
-            </w:pPr>
-            <w:r>
-              <w:rPr>
-                <w:rFonts w:eastAsia="Calibri"/>
-                <w:b/>
-                <w:bCs/>
-              </w:rPr>
-              <w:t>Evaluative</w:t>
-            </w:r>
-            <w:r>
-              <w:rPr>
-                <w:rFonts w:eastAsia="Calibri"/>
-              </w:rPr>
-              <w:t xml:space="preserve">: your evidence makes a judgement of something or between multiple things. This judgement may be the value of one thing over another or highlighting the </w:t>
-            </w:r>
-            <w:r>
-              <w:rPr>
-                <w:rFonts w:eastAsia="Calibri"/>
-              </w:rPr>
-              <w:t>significant</w:t>
-            </w:r>
-            <w:r>
-              <w:rPr>
-                <w:rFonts w:eastAsia="Calibri"/>
-              </w:rPr>
-              <w:t xml:space="preserve"> differences between two things.</w:t>
-            </w:r>
-          </w:p>
-          <w:p>
-            <w:pPr>
-              <w:pStyle w:val="ListParagraph"/>
-              <w:numPr>
-                <w:ilvl w:val="0"/>
-                <w:numId w:val="7"/>
-              </w:numPr>
-              <w:rPr>
+            <w:hideMark/>
+          </w:tcPr>
+          <w:p>
+            <w:pPr>
+              <w:rPr>
+                <w:b/>
+                <w:bCs/>
                 <w:color w:val="auto"/>
-                <w:kern w:val="0"/>
-              </w:rPr>
-            </w:pPr>
-            <w:r>
-              <w:rPr>
-                <w:rFonts w:eastAsia="Calibri"/>
-                <w:b/>
-                <w:bCs/>
-              </w:rPr>
-              <w:t>Transferal</w:t>
-            </w:r>
-            <w:r>
-              <w:rPr>
-                <w:rFonts w:eastAsia="Calibri"/>
-              </w:rPr>
-              <w:t>: your evidence highlights when you apply information, strategies, or skills that you have learnt to a new situation or context.</w:t>
-            </w:r>
-          </w:p>
-          <w:p>
-            <w:pPr>
-              <w:rPr>
+              </w:rPr>
+            </w:pPr>
+            <w:r>
+              <w:rPr>
+                <w:b/>
+                <w:bCs/>
+              </w:rPr>
+              <w:t>Submission Guidelines</w:t>
+            </w:r>
+          </w:p>
+        </w:tc>
+        <w:tc>
+          <w:tcPr>
+            <w:tcW w:w="1926" w:type="dxa"/>
+            <w:gridSpan w:val="2"/>
+            <w:tcBorders>
+              <w:top w:val="single" w:sz="8" w:space="0" w:color="000000"/>
+              <w:left w:val="single" w:sz="8" w:space="0" w:color="000000"/>
+              <w:bottom w:val="single" w:sz="8" w:space="0" w:color="000000"/>
+              <w:right w:val="single" w:sz="8" w:space="0" w:color="000000"/>
+            </w:tcBorders>
+            <w:shd w:val="clear" w:color="auto" w:fill="B7B7B7"/>
+          </w:tcPr>
+          <w:p>
+            <w:pPr>
+              <w:jc w:val="center"/>
+              <w:rPr>
+                <w:b/>
+                <w:bCs/>
+              </w:rPr>
+            </w:pPr>
+          </w:p>
+        </w:tc>
+        <w:tc>
+          <w:tcPr>
+            <w:tcW w:w="1642" w:type="dxa"/>
+            <w:gridSpan w:val="2"/>
+            <w:tcBorders>
+              <w:top w:val="single" w:sz="8" w:space="0" w:color="000000"/>
+              <w:left w:val="single" w:sz="8" w:space="0" w:color="000000"/>
+              <w:bottom w:val="single" w:sz="8" w:space="0" w:color="000000"/>
+              <w:right w:val="single" w:sz="8" w:space="0" w:color="000000"/>
+            </w:tcBorders>
+            <w:shd w:val="clear" w:color="auto" w:fill="B7B7B7"/>
+            <w:tcMar>
+              <w:top w:w="100" w:type="dxa"/>
+              <w:left w:w="100" w:type="dxa"/>
+              <w:bottom w:w="100" w:type="dxa"/>
+              <w:right w:w="100" w:type="dxa"/>
+            </w:tcMar>
+            <w:hideMark/>
+          </w:tcPr>
+          <w:p>
+            <w:pPr>
+              <w:jc w:val="center"/>
+              <w:rPr>
+                <w:b/>
+                <w:bCs/>
                 <w:color w:val="auto"/>
-                <w:kern w:val="0"/>
-                <w:sz w:val="22"/>
-                <w:szCs w:val="22"/>
-              </w:rPr>
-            </w:pPr>
-          </w:p>
-          <w:p>
-            <w:pPr>
-              <w:rPr>
-                <w:rFonts w:eastAsia="Calibri"/>
-                <w:b/>
-                <w:bCs/>
-                <w:sz w:val="22"/>
-                <w:szCs w:val="22"/>
-              </w:rPr>
-            </w:pPr>
-            <w:r>
-              <w:rPr>
+              </w:rPr>
+            </w:pPr>
+            <w:r>
+              <w:rPr>
+                <w:b/>
+                <w:bCs/>
+              </w:rPr>
+              <w:t>SUB TOTAL</w:t>
+            </w:r>
+          </w:p>
+        </w:tc>
+        <w:tc>
+          <w:tcPr>
+            <w:tcW w:w="1264" w:type="dxa"/>
+            <w:tcBorders>
+              <w:top w:val="single" w:sz="8" w:space="0" w:color="000000"/>
+              <w:left w:val="single" w:sz="8" w:space="0" w:color="000000"/>
+              <w:bottom w:val="single" w:sz="8" w:space="0" w:color="000000"/>
+              <w:right w:val="single" w:sz="8" w:space="0" w:color="000000"/>
+            </w:tcBorders>
+            <w:shd w:val="clear" w:color="auto" w:fill="B7B7B7"/>
+            <w:tcMar>
+              <w:top w:w="100" w:type="dxa"/>
+              <w:left w:w="100" w:type="dxa"/>
+              <w:bottom w:w="100" w:type="dxa"/>
+              <w:right w:w="100" w:type="dxa"/>
+            </w:tcMar>
+            <w:hideMark/>
+          </w:tcPr>
+          <w:p>
+            <w:pPr>
+              <w:jc w:val="center"/>
+              <w:rPr>
+                <w:b/>
+                <w:bCs/>
                 <w:color w:val="auto"/>
-                <w:kern w:val="0"/>
-                <w:sz w:val="22"/>
-                <w:szCs w:val="22"/>
-              </w:rPr>
-              <w:t>Note: the assessor may use their discretion to source other evidence from this assessment to judge the activity if required.</w:t>
-            </w:r>
-          </w:p>
-        </w:tc>
-        <w:tc>
-          <w:tcPr>
-            <w:tcW w:w="794" w:type="dxa"/>
-            <w:tcBorders>
-              <w:top w:val="single" w:sz="8" w:space="0" w:color="000000"/>
-              <w:left w:val="single" w:sz="8" w:space="0" w:color="000000"/>
-              <w:bottom w:val="single" w:sz="8" w:space="0" w:color="000000"/>
-              <w:right w:val="single" w:sz="8" w:space="0" w:color="000000"/>
-            </w:tcBorders>
-            <w:tcMar>
-              <w:top w:w="100" w:type="dxa"/>
-              <w:left w:w="100" w:type="dxa"/>
-              <w:bottom w:w="100" w:type="dxa"/>
-              <w:right w:w="100" w:type="dxa"/>
-            </w:tcMar>
-            <w:vAlign w:val="center"/>
-          </w:tcPr>
+              </w:rPr>
+            </w:pPr>
+            <w:r>
+              <w:rPr>
+                <w:b/>
+                <w:bCs/>
+              </w:rPr>
+              <w:t>A __/24</w:t>
+            </w:r>
+          </w:p>
           <w:p>
             <w:pPr>
               <w:jc w:val="center"/>
               <w:rPr>
-                <w:rFonts w:eastAsia="Calibri"/>
-                <w:sz w:val="22"/>
-                <w:szCs w:val="22"/>
-              </w:rPr>
-            </w:pPr>
-            <w:r>
-              <w:rPr>
-                <w:rFonts w:eastAsia="Calibri"/>
-                <w:sz w:val="22"/>
-                <w:szCs w:val="22"/>
-              </w:rPr>
-              <w:lastRenderedPageBreak/>
-              <w:t>4</w:t>
-            </w:r>
-          </w:p>
-          <w:p>
-            <w:pPr>
-              <w:jc w:val="center"/>
-              <w:rPr>
-                <w:rFonts w:eastAsia="Calibri"/>
-                <w:sz w:val="22"/>
-                <w:szCs w:val="22"/>
-              </w:rPr>
-            </w:pPr>
-            <w:r>
-              <w:rPr>
-                <w:sz w:val="22"/>
-                <w:szCs w:val="22"/>
-              </w:rPr>
-              <w:t>4</w:t>
-            </w:r>
-          </w:p>
-        </w:tc>
-        <w:tc>
-          <w:tcPr>
-            <w:tcW w:w="1132" w:type="dxa"/>
-            <w:tcBorders>
-              <w:top w:val="single" w:sz="8" w:space="0" w:color="000000"/>
-              <w:left w:val="single" w:sz="8" w:space="0" w:color="000000"/>
-              <w:bottom w:val="single" w:sz="8" w:space="0" w:color="000000"/>
-              <w:right w:val="single" w:sz="8" w:space="0" w:color="000000"/>
-            </w:tcBorders>
-            <w:tcMar>
-              <w:top w:w="100" w:type="dxa"/>
-              <w:left w:w="100" w:type="dxa"/>
-              <w:bottom w:w="100" w:type="dxa"/>
-              <w:right w:w="100" w:type="dxa"/>
-            </w:tcMar>
-            <w:vAlign w:val="center"/>
-          </w:tcPr>
-          <w:p>
-            <w:pPr>
-              <w:jc w:val="center"/>
-              <w:rPr>
-                <w:sz w:val="22"/>
-                <w:szCs w:val="22"/>
-              </w:rPr>
-            </w:pPr>
-            <w:r>
-              <w:rPr>
-                <w:sz w:val="22"/>
-                <w:szCs w:val="22"/>
-              </w:rPr>
-              <w:t>__/4</w:t>
-            </w:r>
-            <w:r>
-              <w:rPr>
-                <w:sz w:val="22"/>
-                <w:szCs w:val="22"/>
-              </w:rPr>
-              <w:br/>
-              <w:t>__/4</w:t>
-            </w:r>
-          </w:p>
-        </w:tc>
-        <w:tc>
-          <w:tcPr>
-            <w:tcW w:w="808" w:type="dxa"/>
-            <w:tcBorders>
-              <w:top w:val="single" w:sz="8" w:space="0" w:color="000000"/>
-              <w:left w:val="single" w:sz="8" w:space="0" w:color="000000"/>
-              <w:bottom w:val="single" w:sz="8" w:space="0" w:color="000000"/>
-              <w:right w:val="single" w:sz="8" w:space="0" w:color="000000"/>
-            </w:tcBorders>
-            <w:vAlign w:val="center"/>
-          </w:tcPr>
-          <w:p>
-            <w:pPr>
-              <w:jc w:val="center"/>
-              <w:rPr>
-                <w:sz w:val="22"/>
-                <w:szCs w:val="22"/>
-              </w:rPr>
-            </w:pPr>
-            <w:r>
-              <w:rPr>
-                <w:sz w:val="22"/>
-                <w:szCs w:val="22"/>
-              </w:rPr>
-              <w:t>__/4</w:t>
-            </w:r>
-            <w:r>
-              <w:rPr>
-                <w:sz w:val="22"/>
-                <w:szCs w:val="22"/>
-              </w:rPr>
-              <w:br/>
-              <w:t>__/4</w:t>
-            </w:r>
-          </w:p>
-        </w:tc>
-        <w:tc>
-          <w:tcPr>
-            <w:tcW w:w="834" w:type="dxa"/>
-            <w:tcBorders>
-              <w:top w:val="single" w:sz="8" w:space="0" w:color="000000"/>
-              <w:left w:val="single" w:sz="8" w:space="0" w:color="000000"/>
-              <w:bottom w:val="single" w:sz="8" w:space="0" w:color="000000"/>
-              <w:right w:val="single" w:sz="8" w:space="0" w:color="000000"/>
-            </w:tcBorders>
-            <w:tcMar>
-              <w:top w:w="100" w:type="dxa"/>
-              <w:left w:w="100" w:type="dxa"/>
-              <w:bottom w:w="100" w:type="dxa"/>
-              <w:right w:w="100" w:type="dxa"/>
-            </w:tcMar>
-            <w:vAlign w:val="center"/>
-          </w:tcPr>
-          <w:p>
-            <w:pPr>
-              <w:jc w:val="center"/>
-              <w:rPr>
-                <w:sz w:val="22"/>
-                <w:szCs w:val="22"/>
-              </w:rPr>
-            </w:pPr>
-            <w:r>
-              <w:rPr>
-                <w:sz w:val="22"/>
-                <w:szCs w:val="22"/>
-              </w:rPr>
-              <w:t>A x1</w:t>
-            </w:r>
-          </w:p>
-          <w:p>
-            <w:pPr>
-              <w:jc w:val="center"/>
-              <w:rPr>
-                <w:sz w:val="22"/>
-                <w:szCs w:val="22"/>
-              </w:rPr>
-            </w:pPr>
-            <w:r>
-              <w:rPr>
-                <w:sz w:val="22"/>
-                <w:szCs w:val="22"/>
-              </w:rPr>
-              <w:t>T x 2</w:t>
-            </w:r>
-          </w:p>
-        </w:tc>
-        <w:tc>
-          <w:tcPr>
-            <w:tcW w:w="1264" w:type="dxa"/>
-            <w:tcBorders>
-              <w:top w:val="single" w:sz="8" w:space="0" w:color="000000"/>
-              <w:left w:val="single" w:sz="8" w:space="0" w:color="000000"/>
-              <w:bottom w:val="single" w:sz="8" w:space="0" w:color="000000"/>
-              <w:right w:val="single" w:sz="8" w:space="0" w:color="000000"/>
-            </w:tcBorders>
-            <w:tcMar>
-              <w:top w:w="100" w:type="dxa"/>
-              <w:left w:w="100" w:type="dxa"/>
-              <w:bottom w:w="100" w:type="dxa"/>
-              <w:right w:w="100" w:type="dxa"/>
-            </w:tcMar>
-            <w:vAlign w:val="center"/>
-          </w:tcPr>
-          <w:p>
-            <w:pPr>
-              <w:jc w:val="center"/>
-              <w:rPr>
-                <w:sz w:val="22"/>
-                <w:szCs w:val="22"/>
-              </w:rPr>
-            </w:pPr>
-            <w:r>
-              <w:rPr>
-                <w:sz w:val="22"/>
-                <w:szCs w:val="22"/>
-              </w:rPr>
-              <w:t>A __/</w:t>
-            </w:r>
-            <w:r>
-              <w:rPr>
-                <w:sz w:val="22"/>
-                <w:szCs w:val="22"/>
-              </w:rPr>
-              <w:t xml:space="preserve"> 8</w:t>
-            </w:r>
-          </w:p>
-          <w:p>
-            <w:pPr>
-              <w:jc w:val="center"/>
-              <w:rPr>
-                <w:sz w:val="22"/>
-                <w:szCs w:val="22"/>
-              </w:rPr>
-            </w:pPr>
-            <w:r>
-              <w:rPr>
-                <w:sz w:val="22"/>
-                <w:szCs w:val="22"/>
-              </w:rPr>
-              <w:t>T _</w:t>
-            </w:r>
-            <w:r>
-              <w:rPr>
-                <w:sz w:val="22"/>
-                <w:szCs w:val="22"/>
-              </w:rPr>
-              <w:t>_</w:t>
-            </w:r>
-            <w:r>
-              <w:rPr>
-                <w:sz w:val="22"/>
-                <w:szCs w:val="22"/>
-              </w:rPr>
-              <w:t>/</w:t>
-            </w:r>
-            <w:r>
-              <w:rPr>
-                <w:sz w:val="22"/>
-                <w:szCs w:val="22"/>
-              </w:rPr>
-              <w:t>16</w:t>
+                <w:b/>
+                <w:bCs/>
+                <w:color w:val="auto"/>
+              </w:rPr>
+            </w:pPr>
+            <w:r>
+              <w:rPr>
+                <w:b/>
+                <w:bCs/>
+              </w:rPr>
+              <w:t>T __/48</w:t>
             </w:r>
           </w:p>
         </w:tc>
@@ -5106,7 +4461,6 @@
               <w:bottom w:val="single" w:sz="8" w:space="0" w:color="000000"/>
               <w:right w:val="single" w:sz="8" w:space="0" w:color="000000"/>
             </w:tcBorders>
-            <w:shd w:val="clear" w:color="auto" w:fill="B7B7B7"/>
             <w:tcMar>
               <w:top w:w="100" w:type="dxa"/>
               <w:left w:w="100" w:type="dxa"/>
@@ -5115,7 +4469,22 @@
             </w:tcMar>
             <w:hideMark/>
           </w:tcPr>
-          <w:p/>
+          <w:p>
+            <w:pPr>
+              <w:rPr>
+                <w:b/>
+                <w:bCs/>
+                <w:color w:val="auto"/>
+              </w:rPr>
+            </w:pPr>
+            <w:r>
+              <w:rPr>
+                <w:b/>
+                <w:bCs/>
+              </w:rPr>
+              <w:t>Quality of Submission</w:t>
+            </w:r>
+          </w:p>
         </w:tc>
         <w:tc>
           <w:tcPr>
@@ -5137,8 +4506,6 @@
           <w:p>
             <w:pPr>
               <w:rPr>
-                <w:b/>
-                <w:bCs/>
                 <w:color w:val="auto"/>
               </w:rPr>
             </w:pPr>
@@ -5147,66 +4514,142 @@
                 <w:b/>
                 <w:bCs/>
               </w:rPr>
-              <w:t>Submission Guidelines</w:t>
-            </w:r>
-          </w:p>
-        </w:tc>
-        <w:tc>
-          <w:tcPr>
-            <w:tcW w:w="1926" w:type="dxa"/>
-            <w:gridSpan w:val="2"/>
-            <w:tcBorders>
-              <w:top w:val="single" w:sz="8" w:space="0" w:color="000000"/>
-              <w:left w:val="single" w:sz="8" w:space="0" w:color="000000"/>
-              <w:bottom w:val="single" w:sz="8" w:space="0" w:color="000000"/>
-              <w:right w:val="single" w:sz="8" w:space="0" w:color="000000"/>
-            </w:tcBorders>
-            <w:shd w:val="clear" w:color="auto" w:fill="B7B7B7"/>
+              <w:t>Assessment submission is ordered</w:t>
+            </w:r>
+            <w:r>
+              <w:t xml:space="preserve"> and has a definite pattern to its construction. </w:t>
+            </w:r>
+            <w:r>
+              <w:rPr>
+                <w:b/>
+                <w:bCs/>
+              </w:rPr>
+              <w:t>The reader is not confused a</w:t>
+            </w:r>
+            <w:r>
+              <w:rPr>
+                <w:b/>
+                <w:bCs/>
+              </w:rPr>
+              <w:t>bout the content in any given section and can follow the submission flow</w:t>
+            </w:r>
+            <w:r>
+              <w:t xml:space="preserve"> easily. </w:t>
+            </w:r>
+          </w:p>
+        </w:tc>
+        <w:tc>
+          <w:tcPr>
+            <w:tcW w:w="794" w:type="dxa"/>
+            <w:tcBorders>
+              <w:top w:val="single" w:sz="8" w:space="0" w:color="000000"/>
+              <w:left w:val="single" w:sz="8" w:space="0" w:color="000000"/>
+              <w:bottom w:val="single" w:sz="8" w:space="0" w:color="000000"/>
+              <w:right w:val="single" w:sz="8" w:space="0" w:color="000000"/>
+            </w:tcBorders>
+            <w:tcMar>
+              <w:top w:w="100" w:type="dxa"/>
+              <w:left w:w="100" w:type="dxa"/>
+              <w:bottom w:w="100" w:type="dxa"/>
+              <w:right w:w="100" w:type="dxa"/>
+            </w:tcMar>
+            <w:vAlign w:val="center"/>
+            <w:hideMark/>
           </w:tcPr>
           <w:p>
             <w:pPr>
               <w:jc w:val="center"/>
               <w:rPr>
-                <w:b/>
-                <w:bCs/>
-              </w:rPr>
-            </w:pPr>
-          </w:p>
-        </w:tc>
-        <w:tc>
-          <w:tcPr>
-            <w:tcW w:w="1642" w:type="dxa"/>
-            <w:gridSpan w:val="2"/>
-            <w:tcBorders>
-              <w:top w:val="single" w:sz="8" w:space="0" w:color="000000"/>
-              <w:left w:val="single" w:sz="8" w:space="0" w:color="000000"/>
-              <w:bottom w:val="single" w:sz="8" w:space="0" w:color="000000"/>
-              <w:right w:val="single" w:sz="8" w:space="0" w:color="000000"/>
-            </w:tcBorders>
-            <w:shd w:val="clear" w:color="auto" w:fill="B7B7B7"/>
-            <w:tcMar>
-              <w:top w:w="100" w:type="dxa"/>
-              <w:left w:w="100" w:type="dxa"/>
-              <w:bottom w:w="100" w:type="dxa"/>
-              <w:right w:w="100" w:type="dxa"/>
-            </w:tcMar>
+                <w:color w:val="auto"/>
+              </w:rPr>
+            </w:pPr>
+            <w:r>
+              <w:t>4</w:t>
+            </w:r>
+          </w:p>
+        </w:tc>
+        <w:tc>
+          <w:tcPr>
+            <w:tcW w:w="1132" w:type="dxa"/>
+            <w:tcBorders>
+              <w:top w:val="single" w:sz="8" w:space="0" w:color="000000"/>
+              <w:left w:val="single" w:sz="8" w:space="0" w:color="000000"/>
+              <w:bottom w:val="single" w:sz="8" w:space="0" w:color="000000"/>
+              <w:right w:val="single" w:sz="8" w:space="0" w:color="000000"/>
+            </w:tcBorders>
+            <w:tcMar>
+              <w:top w:w="100" w:type="dxa"/>
+              <w:left w:w="100" w:type="dxa"/>
+              <w:bottom w:w="100" w:type="dxa"/>
+              <w:right w:w="100" w:type="dxa"/>
+            </w:tcMar>
+            <w:vAlign w:val="center"/>
             <w:hideMark/>
           </w:tcPr>
           <w:p>
             <w:pPr>
               <w:jc w:val="center"/>
               <w:rPr>
-                <w:b/>
-                <w:bCs/>
                 <w:color w:val="auto"/>
-              </w:rPr>
-            </w:pPr>
-            <w:r>
-              <w:rPr>
-                <w:b/>
-                <w:bCs/>
-              </w:rPr>
-              <w:t>SUB TOTAL</w:t>
+                <w:kern w:val="0"/>
+              </w:rPr>
+            </w:pPr>
+            <w:r>
+              <w:t>__/4</w:t>
+            </w:r>
+          </w:p>
+        </w:tc>
+        <w:tc>
+          <w:tcPr>
+            <w:tcW w:w="808" w:type="dxa"/>
+            <w:tcBorders>
+              <w:top w:val="single" w:sz="8" w:space="0" w:color="000000"/>
+              <w:left w:val="single" w:sz="8" w:space="0" w:color="000000"/>
+              <w:bottom w:val="single" w:sz="8" w:space="0" w:color="000000"/>
+              <w:right w:val="single" w:sz="8" w:space="0" w:color="000000"/>
+            </w:tcBorders>
+            <w:vAlign w:val="center"/>
+          </w:tcPr>
+          <w:p>
+            <w:pPr>
+              <w:jc w:val="center"/>
+              <w:rPr>
+                <w:color w:val="auto"/>
+                <w:kern w:val="0"/>
+              </w:rPr>
+            </w:pPr>
+            <w:r>
+              <w:t>__/4</w:t>
+            </w:r>
+          </w:p>
+        </w:tc>
+        <w:tc>
+          <w:tcPr>
+            <w:tcW w:w="834" w:type="dxa"/>
+            <w:tcBorders>
+              <w:top w:val="single" w:sz="8" w:space="0" w:color="000000"/>
+              <w:left w:val="single" w:sz="8" w:space="0" w:color="000000"/>
+              <w:bottom w:val="single" w:sz="8" w:space="0" w:color="000000"/>
+              <w:right w:val="single" w:sz="8" w:space="0" w:color="000000"/>
+            </w:tcBorders>
+            <w:tcMar>
+              <w:top w:w="100" w:type="dxa"/>
+              <w:left w:w="100" w:type="dxa"/>
+              <w:bottom w:w="100" w:type="dxa"/>
+              <w:right w:w="100" w:type="dxa"/>
+            </w:tcMar>
+            <w:vAlign w:val="center"/>
+            <w:hideMark/>
+          </w:tcPr>
+          <w:p>
+            <w:pPr>
+              <w:jc w:val="center"/>
+            </w:pPr>
+            <w:r>
+              <w:t>x</w:t>
+            </w:r>
+            <w:r>
+              <w:t>2</w:t>
             </w:r>
           </w:p>
         </w:tc>
@@ -5219,47 +4662,24 @@
               <w:bottom w:val="single" w:sz="8" w:space="0" w:color="000000"/>
               <w:right w:val="single" w:sz="8" w:space="0" w:color="000000"/>
             </w:tcBorders>
-            <w:shd w:val="clear" w:color="auto" w:fill="B7B7B7"/>
-            <w:tcMar>
-              <w:top w:w="100" w:type="dxa"/>
-              <w:left w:w="100" w:type="dxa"/>
-              <w:bottom w:w="100" w:type="dxa"/>
-              <w:right w:w="100" w:type="dxa"/>
-            </w:tcMar>
+            <w:tcMar>
+              <w:top w:w="100" w:type="dxa"/>
+              <w:left w:w="100" w:type="dxa"/>
+              <w:bottom w:w="100" w:type="dxa"/>
+              <w:right w:w="100" w:type="dxa"/>
+            </w:tcMar>
+            <w:vAlign w:val="center"/>
             <w:hideMark/>
           </w:tcPr>
           <w:p>
             <w:pPr>
               <w:jc w:val="center"/>
               <w:rPr>
-                <w:b/>
-                <w:bCs/>
                 <w:color w:val="auto"/>
               </w:rPr>
             </w:pPr>
             <w:r>
-              <w:rPr>
-                <w:b/>
-                <w:bCs/>
-              </w:rPr>
-              <w:t>A __/24</w:t>
-            </w:r>
-          </w:p>
-          <w:p>
-            <w:pPr>
-              <w:jc w:val="center"/>
-              <w:rPr>
-                <w:b/>
-                <w:bCs/>
-                <w:color w:val="auto"/>
-              </w:rPr>
-            </w:pPr>
-            <w:r>
-              <w:rPr>
-                <w:b/>
-                <w:bCs/>
-              </w:rPr>
-              <w:t>T __/48</w:t>
+              <w:t>__ / 8</w:t>
             </w:r>
           </w:p>
         </w:tc>
@@ -5294,15 +4714,13 @@
                 <w:color w:val="auto"/>
               </w:rPr>
             </w:pPr>
-            <w:proofErr w:type="spellStart"/>
-            <w:r>
-              <w:rPr>
-                <w:b/>
-                <w:bCs/>
-              </w:rPr>
-              <w:t>Submitability</w:t>
-            </w:r>
-            <w:proofErr w:type="spellEnd"/>
+            <w:r>
+              <w:rPr>
+                <w:b/>
+                <w:bCs/>
+              </w:rPr>
+              <w:t>Formatting</w:t>
+            </w:r>
           </w:p>
         </w:tc>
         <w:tc>
@@ -5333,243 +4751,6 @@
                 <w:b/>
                 <w:bCs/>
               </w:rPr>
-              <w:t>Assessment submission is ordered</w:t>
-            </w:r>
-            <w:r>
-              <w:t xml:space="preserve"> and has a definite pattern to its construction. </w:t>
-            </w:r>
-            <w:r>
-              <w:rPr>
-                <w:b/>
-                <w:bCs/>
-              </w:rPr>
-              <w:t>The reader is not confused a</w:t>
-            </w:r>
-            <w:r>
-              <w:rPr>
-                <w:b/>
-                <w:bCs/>
-              </w:rPr>
-              <w:t>bout the content in any given section and can follow the submission flow</w:t>
-            </w:r>
-            <w:r>
-              <w:t xml:space="preserve"> easily. </w:t>
-            </w:r>
-          </w:p>
-        </w:tc>
-        <w:tc>
-          <w:tcPr>
-            <w:tcW w:w="794" w:type="dxa"/>
-            <w:tcBorders>
-              <w:top w:val="single" w:sz="8" w:space="0" w:color="000000"/>
-              <w:left w:val="single" w:sz="8" w:space="0" w:color="000000"/>
-              <w:bottom w:val="single" w:sz="8" w:space="0" w:color="000000"/>
-              <w:right w:val="single" w:sz="8" w:space="0" w:color="000000"/>
-            </w:tcBorders>
-            <w:tcMar>
-              <w:top w:w="100" w:type="dxa"/>
-              <w:left w:w="100" w:type="dxa"/>
-              <w:bottom w:w="100" w:type="dxa"/>
-              <w:right w:w="100" w:type="dxa"/>
-            </w:tcMar>
-            <w:vAlign w:val="center"/>
-            <w:hideMark/>
-          </w:tcPr>
-          <w:p>
-            <w:pPr>
-              <w:jc w:val="center"/>
-              <w:rPr>
-                <w:color w:val="auto"/>
-              </w:rPr>
-            </w:pPr>
-            <w:r>
-              <w:t>4</w:t>
-            </w:r>
-          </w:p>
-        </w:tc>
-        <w:tc>
-          <w:tcPr>
-            <w:tcW w:w="1132" w:type="dxa"/>
-            <w:tcBorders>
-              <w:top w:val="single" w:sz="8" w:space="0" w:color="000000"/>
-              <w:left w:val="single" w:sz="8" w:space="0" w:color="000000"/>
-              <w:bottom w:val="single" w:sz="8" w:space="0" w:color="000000"/>
-              <w:right w:val="single" w:sz="8" w:space="0" w:color="000000"/>
-            </w:tcBorders>
-            <w:tcMar>
-              <w:top w:w="100" w:type="dxa"/>
-              <w:left w:w="100" w:type="dxa"/>
-              <w:bottom w:w="100" w:type="dxa"/>
-              <w:right w:w="100" w:type="dxa"/>
-            </w:tcMar>
-            <w:vAlign w:val="center"/>
-            <w:hideMark/>
-          </w:tcPr>
-          <w:p>
-            <w:pPr>
-              <w:jc w:val="center"/>
-              <w:rPr>
-                <w:color w:val="auto"/>
-                <w:kern w:val="0"/>
-              </w:rPr>
-            </w:pPr>
-            <w:r>
-              <w:t>__/4</w:t>
-            </w:r>
-          </w:p>
-        </w:tc>
-        <w:tc>
-          <w:tcPr>
-            <w:tcW w:w="808" w:type="dxa"/>
-            <w:tcBorders>
-              <w:top w:val="single" w:sz="8" w:space="0" w:color="000000"/>
-              <w:left w:val="single" w:sz="8" w:space="0" w:color="000000"/>
-              <w:bottom w:val="single" w:sz="8" w:space="0" w:color="000000"/>
-              <w:right w:val="single" w:sz="8" w:space="0" w:color="000000"/>
-            </w:tcBorders>
-            <w:vAlign w:val="center"/>
-          </w:tcPr>
-          <w:p>
-            <w:pPr>
-              <w:jc w:val="center"/>
-              <w:rPr>
-                <w:color w:val="auto"/>
-                <w:kern w:val="0"/>
-              </w:rPr>
-            </w:pPr>
-            <w:r>
-              <w:t>__/4</w:t>
-            </w:r>
-          </w:p>
-        </w:tc>
-        <w:tc>
-          <w:tcPr>
-            <w:tcW w:w="834" w:type="dxa"/>
-            <w:tcBorders>
-              <w:top w:val="single" w:sz="8" w:space="0" w:color="000000"/>
-              <w:left w:val="single" w:sz="8" w:space="0" w:color="000000"/>
-              <w:bottom w:val="single" w:sz="8" w:space="0" w:color="000000"/>
-              <w:right w:val="single" w:sz="8" w:space="0" w:color="000000"/>
-            </w:tcBorders>
-            <w:tcMar>
-              <w:top w:w="100" w:type="dxa"/>
-              <w:left w:w="100" w:type="dxa"/>
-              <w:bottom w:w="100" w:type="dxa"/>
-              <w:right w:w="100" w:type="dxa"/>
-            </w:tcMar>
-            <w:vAlign w:val="center"/>
-            <w:hideMark/>
-          </w:tcPr>
-          <w:p>
-            <w:pPr>
-              <w:jc w:val="center"/>
-            </w:pPr>
-            <w:r>
-              <w:t>x</w:t>
-            </w:r>
-            <w:r>
-              <w:t>2</w:t>
-            </w:r>
-          </w:p>
-        </w:tc>
-        <w:tc>
-          <w:tcPr>
-            <w:tcW w:w="1264" w:type="dxa"/>
-            <w:tcBorders>
-              <w:top w:val="single" w:sz="8" w:space="0" w:color="000000"/>
-              <w:left w:val="single" w:sz="8" w:space="0" w:color="000000"/>
-              <w:bottom w:val="single" w:sz="8" w:space="0" w:color="000000"/>
-              <w:right w:val="single" w:sz="8" w:space="0" w:color="000000"/>
-            </w:tcBorders>
-            <w:tcMar>
-              <w:top w:w="100" w:type="dxa"/>
-              <w:left w:w="100" w:type="dxa"/>
-              <w:bottom w:w="100" w:type="dxa"/>
-              <w:right w:w="100" w:type="dxa"/>
-            </w:tcMar>
-            <w:vAlign w:val="center"/>
-            <w:hideMark/>
-          </w:tcPr>
-          <w:p>
-            <w:pPr>
-              <w:jc w:val="center"/>
-              <w:rPr>
-                <w:color w:val="auto"/>
-              </w:rPr>
-            </w:pPr>
-            <w:r>
-              <w:t>__ / 8</w:t>
-            </w:r>
-          </w:p>
-        </w:tc>
-      </w:tr>
-      <w:tr>
-        <w:trPr>
-          <w:trHeight w:val="480"/>
-          <w:jc w:val="center"/>
-        </w:trPr>
-        <w:tc>
-          <w:tcPr>
-            <w:tcW w:w="1779" w:type="dxa"/>
-            <w:tcBorders>
-              <w:top w:val="single" w:sz="8" w:space="0" w:color="000000"/>
-              <w:left w:val="single" w:sz="8" w:space="0" w:color="000000"/>
-              <w:bottom w:val="single" w:sz="8" w:space="0" w:color="000000"/>
-              <w:right w:val="single" w:sz="8" w:space="0" w:color="000000"/>
-            </w:tcBorders>
-            <w:tcMar>
-              <w:top w:w="100" w:type="dxa"/>
-              <w:left w:w="100" w:type="dxa"/>
-              <w:bottom w:w="100" w:type="dxa"/>
-              <w:right w:w="100" w:type="dxa"/>
-            </w:tcMar>
-            <w:hideMark/>
-          </w:tcPr>
-          <w:p>
-            <w:pPr>
-              <w:rPr>
-                <w:b/>
-                <w:bCs/>
-                <w:color w:val="auto"/>
-              </w:rPr>
-            </w:pPr>
-            <w:r>
-              <w:rPr>
-                <w:b/>
-                <w:bCs/>
-              </w:rPr>
-              <w:t>Formatting</w:t>
-            </w:r>
-          </w:p>
-        </w:tc>
-        <w:tc>
-          <w:tcPr>
-            <w:tcW w:w="4284" w:type="dxa"/>
-            <w:tcBorders>
-              <w:top w:val="single" w:sz="8" w:space="0" w:color="000000"/>
-              <w:left w:val="single" w:sz="8" w:space="0" w:color="000000"/>
-              <w:bottom w:val="single" w:sz="8" w:space="0" w:color="000000"/>
-              <w:right w:val="single" w:sz="8" w:space="0" w:color="000000"/>
-            </w:tcBorders>
-            <w:tcMar>
-              <w:top w:w="100" w:type="dxa"/>
-              <w:left w:w="100" w:type="dxa"/>
-              <w:bottom w:w="100" w:type="dxa"/>
-              <w:right w:w="100" w:type="dxa"/>
-            </w:tcMar>
-            <w:hideMark/>
-          </w:tcPr>
-          <w:p>
-            <w:pPr>
-              <w:rPr>
-                <w:color w:val="auto"/>
-              </w:rPr>
-            </w:pPr>
-            <w:r>
-              <w:rPr>
-                <w:b/>
-                <w:bCs/>
-              </w:rPr>
               <w:t>Students have</w:t>
             </w:r>
             <w:r>
@@ -5590,15 +4771,7 @@
               <w:t>,</w:t>
             </w:r>
             <w:r>
-              <w:t xml:space="preserve"> including any provided templates and </w:t>
-            </w:r>
-            <w:proofErr w:type="gramStart"/>
-            <w:r>
-              <w:t>guides</w:t>
-            </w:r>
-            <w:proofErr w:type="gramEnd"/>
-            <w:r>
-              <w:t xml:space="preserve"> </w:t>
+              <w:t xml:space="preserve"> including any provided templates and guides </w:t>
             </w:r>
             <w:r>
               <w:rPr>
@@ -10557,7 +9730,120 @@
     </w:lvl>
   </w:abstractNum>
   <w:abstractNum w:abstractNumId="4" w15:restartNumberingAfterBreak="0">
-    <w:nsid w:val="04CFA473"/>
+    <w:nsid w:val="0219610C"/>
+    <w:multiLevelType w:val="hybridMultilevel"/>
+    <w:tmpl w:val="ACACDDF4"/>
+    <w:lvl w:ilvl="0" w:tplc="0C090001">
+      <w:start w:val="1"/>
+      <w:numFmt w:val="bullet"/>
+      <w:lvlText w:val=""/>
+      <w:lvlJc w:val="left"/>
+      <w:pPr>
+        <w:ind w:left="720" w:hanging="360"/>
+      </w:pPr>
+      <w:rPr>
+        <w:rFonts w:ascii="Symbol" w:hAnsi="Symbol" w:hint="default"/>
+      </w:rPr>
+    </w:lvl>
+    <w:lvl w:ilvl="1" w:tplc="0C090003">
+      <w:start w:val="1"/>
+      <w:numFmt w:val="bullet"/>
+      <w:lvlText w:val="o"/>
+      <w:lvlJc w:val="left"/>
+      <w:pPr>
+        <w:ind w:left="1440" w:hanging="360"/>
+      </w:pPr>
+      <w:rPr>
+        <w:rFonts w:ascii="Courier New" w:hAnsi="Courier New" w:cs="Courier New" w:hint="default"/>
+      </w:rPr>
+    </w:lvl>
+    <w:lvl w:ilvl="2" w:tplc="0C090005" w:tentative="1">
+      <w:start w:val="1"/>
+      <w:numFmt w:val="bullet"/>
+      <w:lvlText w:val=""/>
+      <w:lvlJc w:val="left"/>
+      <w:pPr>
+        <w:ind w:left="2160" w:hanging="360"/>
+      </w:pPr>
+      <w:rPr>
+        <w:rFonts w:ascii="Wingdings" w:hAnsi="Wingdings" w:hint="default"/>
+      </w:rPr>
+    </w:lvl>
+    <w:lvl w:ilvl="3" w:tplc="0C090001" w:tentative="1">
+      <w:start w:val="1"/>
+      <w:numFmt w:val="bullet"/>
+      <w:lvlText w:val=""/>
+      <w:lvlJc w:val="left"/>
+      <w:pPr>
+        <w:ind w:left="2880" w:hanging="360"/>
+      </w:pPr>
+      <w:rPr>
+        <w:rFonts w:ascii="Symbol" w:hAnsi="Symbol" w:hint="default"/>
+      </w:rPr>
+    </w:lvl>
+    <w:lvl w:ilvl="4" w:tplc="0C090003" w:tentative="1">
+      <w:start w:val="1"/>
+      <w:numFmt w:val="bullet"/>
+      <w:lvlText w:val="o"/>
+      <w:lvlJc w:val="left"/>
+      <w:pPr>
+        <w:ind w:left="3600" w:hanging="360"/>
+      </w:pPr>
+      <w:rPr>
+        <w:rFonts w:ascii="Courier New" w:hAnsi="Courier New" w:cs="Courier New" w:hint="default"/>
+      </w:rPr>
+    </w:lvl>
+    <w:lvl w:ilvl="5" w:tplc="0C090005" w:tentative="1">
+      <w:start w:val="1"/>
+      <w:numFmt w:val="bullet"/>
+      <w:lvlText w:val=""/>
+      <w:lvlJc w:val="left"/>
+      <w:pPr>
+        <w:ind w:left="4320" w:hanging="360"/>
+      </w:pPr>
+      <w:rPr>
+        <w:rFonts w:ascii="Wingdings" w:hAnsi="Wingdings" w:hint="default"/>
+      </w:rPr>
+    </w:lvl>
+    <w:lvl w:ilvl="6" w:tplc="0C090001" w:tentative="1">
+      <w:start w:val="1"/>
+      <w:numFmt w:val="bullet"/>
+      <w:lvlText w:val=""/>
+      <w:lvlJc w:val="left"/>
+      <w:pPr>
+        <w:ind w:left="5040" w:hanging="360"/>
+      </w:pPr>
+      <w:rPr>
+        <w:rFonts w:ascii="Symbol" w:hAnsi="Symbol" w:hint="default"/>
+      </w:rPr>
+    </w:lvl>
+    <w:lvl w:ilvl="7" w:tplc="0C090003" w:tentative="1">
+      <w:start w:val="1"/>
+      <w:numFmt w:val="bullet"/>
+      <w:lvlText w:val="o"/>
+      <w:lvlJc w:val="left"/>
+      <w:pPr>
+        <w:ind w:left="5760" w:hanging="360"/>
+      </w:pPr>
+      <w:rPr>
+        <w:rFonts w:ascii="Courier New" w:hAnsi="Courier New" w:cs="Courier New" w:hint="default"/>
+      </w:rPr>
+    </w:lvl>
+    <w:lvl w:ilvl="8" w:tplc="0C090005" w:tentative="1">
+      <w:start w:val="1"/>
+      <w:numFmt w:val="bullet"/>
+      <w:lvlText w:val=""/>
+      <w:lvlJc w:val="left"/>
+      <w:pPr>
+        <w:ind w:left="6480" w:hanging="360"/>
+      </w:pPr>
+      <w:rPr>
+        <w:rFonts w:ascii="Wingdings" w:hAnsi="Wingdings" w:hint="default"/>
+      </w:rPr>
+    </w:lvl>
+  </w:abstractNum>
+  <w:abstractNum w:abstractNumId="5" w15:restartNumberingAfterBreak="0">
+    <w:nsid w:val="00B21D71"/>
     <w:multiLevelType w:val="hybridMultilevel"/>
     <w:tmpl w:val="525ADFDC"/>
     <w:lvl w:ilvl="0" w:tplc="B1849C08">
@@ -10668,8 +9954,8 @@
       </w:rPr>
     </w:lvl>
   </w:abstractNum>
-  <w:abstractNum w:abstractNumId="5" w15:restartNumberingAfterBreak="0">
-    <w:nsid w:val="034BDD39"/>
+  <w:abstractNum w:abstractNumId="6" w15:restartNumberingAfterBreak="0">
+    <w:nsid w:val="00113ECB"/>
     <w:multiLevelType w:val="hybridMultilevel"/>
     <w:tmpl w:val="53EA8AF4"/>
     <w:lvl w:ilvl="0" w:tplc="A114E908">
@@ -10780,8 +10066,8 @@
       </w:rPr>
     </w:lvl>
   </w:abstractNum>
-  <w:abstractNum w:abstractNumId="6" w15:restartNumberingAfterBreak="0">
-    <w:nsid w:val="04B9D8A2"/>
+  <w:abstractNum w:abstractNumId="7" w15:restartNumberingAfterBreak="0">
+    <w:nsid w:val="03E6BEA3"/>
     <w:multiLevelType w:val="hybridMultilevel"/>
     <w:tmpl w:val="45BE1E5A"/>
     <w:lvl w:ilvl="0" w:tplc="BA3AF456">
@@ -10892,8 +10178,8 @@
       </w:rPr>
     </w:lvl>
   </w:abstractNum>
-  <w:abstractNum w:abstractNumId="6" w15:restartNumberingAfterBreak="0">
-    <w:nsid w:val="051D2C5C"/>
+  <w:abstractNum w:abstractNumId="7" w15:restartNumberingAfterBreak="0">
+    <w:nsid w:val="03BA341A"/>
     <w:multiLevelType w:val="hybridMultilevel"/>
     <w:tmpl w:val="9418E4E0"/>
     <w:lvl w:ilvl="0" w:tplc="0C090001">
@@ -11014,17 +10300,20 @@
   <w:num w:numId="3" w16cid:durableId="1471821744">
     <w:abstractNumId w:val="2"/>
   </w:num>
-  <w:num w:numId="5" w16cid:durableId="1377269629">
+  <w:num w:numId="5" w16cid:durableId="716198259">
     <w:abstractNumId w:val="4"/>
   </w:num>
-  <w:num w:numId="6" w16cid:durableId="638725511">
+  <w:num w:numId="6" w16cid:durableId="1377269629">
     <w:abstractNumId w:val="5"/>
   </w:num>
-  <w:num w:numId="7" w16cid:durableId="259291646">
+  <w:num w:numId="7" w16cid:durableId="638725511">
     <w:abstractNumId w:val="6"/>
   </w:num>
-  <w:num w:numId="7" w16cid:durableId="1983346553">
-    <w:abstractNumId w:val="6"/>
+  <w:num w:numId="8" w16cid:durableId="259291646">
+    <w:abstractNumId w:val="7"/>
+  </w:num>
+  <w:num w:numId="8" w16cid:durableId="1983346553">
+    <w:abstractNumId w:val="7"/>
   </w:num>
   <w:num w:numId="4" w16cid:durableId="655643562">
     <w:abstractNumId w:val="1"/>

</xml_diff>

<commit_message>
ADMIN: Legacy artefacts from incomplete code.
</commit_message>
<xml_diff>
--- a/assignments/Structured Project/2022_Semester2_AI1_Proposal.docx
+++ b/assignments/Structured Project/2022_Semester2_AI1_Proposal.docx
@@ -9730,7 +9730,7 @@
     </w:lvl>
   </w:abstractNum>
   <w:abstractNum w:abstractNumId="4" w15:restartNumberingAfterBreak="0">
-    <w:nsid w:val="0233F1C8"/>
+    <w:nsid w:val="03FF251B"/>
     <w:multiLevelType w:val="hybridMultilevel"/>
     <w:tmpl w:val="ACACDDF4"/>
     <w:lvl w:ilvl="0" w:tplc="0C090001">
@@ -9843,7 +9843,7 @@
     </w:lvl>
   </w:abstractNum>
   <w:abstractNum w:abstractNumId="5" w15:restartNumberingAfterBreak="0">
-    <w:nsid w:val="00D4C953"/>
+    <w:nsid w:val="044E3807"/>
     <w:multiLevelType w:val="hybridMultilevel"/>
     <w:tmpl w:val="525ADFDC"/>
     <w:lvl w:ilvl="0" w:tplc="B1849C08">
@@ -9955,7 +9955,7 @@
     </w:lvl>
   </w:abstractNum>
   <w:abstractNum w:abstractNumId="6" w15:restartNumberingAfterBreak="0">
-    <w:nsid w:val="05B4D0E0"/>
+    <w:nsid w:val="038AFD86"/>
     <w:multiLevelType w:val="hybridMultilevel"/>
     <w:tmpl w:val="53EA8AF4"/>
     <w:lvl w:ilvl="0" w:tplc="A114E908">
@@ -10067,7 +10067,7 @@
     </w:lvl>
   </w:abstractNum>
   <w:abstractNum w:abstractNumId="7" w15:restartNumberingAfterBreak="0">
-    <w:nsid w:val="008A00FA"/>
+    <w:nsid w:val="059916C8"/>
     <w:multiLevelType w:val="hybridMultilevel"/>
     <w:tmpl w:val="45BE1E5A"/>
     <w:lvl w:ilvl="0" w:tplc="BA3AF456">
@@ -10179,7 +10179,7 @@
     </w:lvl>
   </w:abstractNum>
   <w:abstractNum w:abstractNumId="7" w15:restartNumberingAfterBreak="0">
-    <w:nsid w:val="03D04215"/>
+    <w:nsid w:val="00040F43"/>
     <w:multiLevelType w:val="hybridMultilevel"/>
     <w:tmpl w:val="9418E4E0"/>
     <w:lvl w:ilvl="0" w:tplc="0C090001">

</xml_diff>

<commit_message>
12 PROGRAMMING: Update to assignment rubric and task.
Overall, includes a reduction of work and allows for students to focus on what will work for them or include deeper design concepts.
</commit_message>
<xml_diff>
--- a/assignments/Structured Project/2022_Semester2_AI1_Proposal.docx
+++ b/assignments/Structured Project/2022_Semester2_AI1_Proposal.docx
@@ -9730,7 +9730,7 @@
     </w:lvl>
   </w:abstractNum>
   <w:abstractNum w:abstractNumId="4" w15:restartNumberingAfterBreak="0">
-    <w:nsid w:val="03FF251B"/>
+    <w:nsid w:val="00DC117E"/>
     <w:multiLevelType w:val="hybridMultilevel"/>
     <w:tmpl w:val="ACACDDF4"/>
     <w:lvl w:ilvl="0" w:tplc="0C090001">
@@ -9843,7 +9843,7 @@
     </w:lvl>
   </w:abstractNum>
   <w:abstractNum w:abstractNumId="5" w15:restartNumberingAfterBreak="0">
-    <w:nsid w:val="044E3807"/>
+    <w:nsid w:val="042024D2"/>
     <w:multiLevelType w:val="hybridMultilevel"/>
     <w:tmpl w:val="525ADFDC"/>
     <w:lvl w:ilvl="0" w:tplc="B1849C08">
@@ -9955,7 +9955,7 @@
     </w:lvl>
   </w:abstractNum>
   <w:abstractNum w:abstractNumId="6" w15:restartNumberingAfterBreak="0">
-    <w:nsid w:val="038AFD86"/>
+    <w:nsid w:val="058E609B"/>
     <w:multiLevelType w:val="hybridMultilevel"/>
     <w:tmpl w:val="53EA8AF4"/>
     <w:lvl w:ilvl="0" w:tplc="A114E908">
@@ -10067,7 +10067,7 @@
     </w:lvl>
   </w:abstractNum>
   <w:abstractNum w:abstractNumId="7" w15:restartNumberingAfterBreak="0">
-    <w:nsid w:val="059916C8"/>
+    <w:nsid w:val="011347EB"/>
     <w:multiLevelType w:val="hybridMultilevel"/>
     <w:tmpl w:val="45BE1E5A"/>
     <w:lvl w:ilvl="0" w:tplc="BA3AF456">
@@ -10179,7 +10179,7 @@
     </w:lvl>
   </w:abstractNum>
   <w:abstractNum w:abstractNumId="7" w15:restartNumberingAfterBreak="0">
-    <w:nsid w:val="00040F43"/>
+    <w:nsid w:val="0205DCBA"/>
     <w:multiLevelType w:val="hybridMultilevel"/>
     <w:tmpl w:val="9418E4E0"/>
     <w:lvl w:ilvl="0" w:tplc="0C090001">

</xml_diff>